<commit_message>
adding teleconsults and forms
</commit_message>
<xml_diff>
--- a/new_patient_consult_form.docx
+++ b/new_patient_consult_form.docx
@@ -1124,6 +1124,113 @@
             <w:pPr>
               <w:rPr>
                 <w:rFonts w:eastAsia="Times New Roman"/>
+              </w:rPr>
+            </w:pPr>
+            <w:r>
+              <w:rPr>
+                <w:rFonts w:eastAsia="Times New Roman"/>
+              </w:rPr>
+              <w:t xml:space="preserve">What part of the body does the problem affect? ________________________________________  </w:t>
+            </w:r>
+          </w:p>
+          <w:p>
+            <w:pPr>
+              <w:rPr>
+                <w:rFonts w:eastAsia="Times New Roman"/>
+              </w:rPr>
+            </w:pPr>
+            <w:r>
+              <w:rPr>
+                <w:rFonts w:eastAsia="Times New Roman"/>
+              </w:rPr>
+              <w:t xml:space="preserve">What types of symptoms </w:t>
+            </w:r>
+          </w:p>
+          <w:p>
+            <w:pPr>
+              <w:rPr>
+                <w:rFonts w:eastAsia="Times New Roman"/>
+              </w:rPr>
+            </w:pPr>
+            <w:r>
+              <w:rPr>
+                <w:rFonts w:eastAsia="Times New Roman"/>
+              </w:rPr>
+              <w:t xml:space="preserve">______________________________________________________  </w:t>
+            </w:r>
+          </w:p>
+          <w:p>
+            <w:pPr>
+              <w:rPr>
+                <w:rFonts w:eastAsia="Times New Roman"/>
+              </w:rPr>
+            </w:pPr>
+            <w:r>
+              <w:rPr>
+                <w:rFonts w:eastAsia="Times New Roman"/>
+              </w:rPr>
+              <w:t>How long have you had the </w:t>
+            </w:r>
+            <w:proofErr w:type="gramStart"/>
+            <w:r>
+              <w:rPr>
+                <w:rFonts w:eastAsia="Times New Roman"/>
+              </w:rPr>
+              <w:t>problem?_</w:t>
+            </w:r>
+            <w:proofErr w:type="gramEnd"/>
+            <w:r>
+              <w:rPr>
+                <w:rFonts w:eastAsia="Times New Roman"/>
+              </w:rPr>
+              <w:t xml:space="preserve">______________________________________________  </w:t>
+            </w:r>
+          </w:p>
+          <w:p>
+            <w:pPr>
+              <w:rPr>
+                <w:rFonts w:eastAsia="Times New Roman"/>
+              </w:rPr>
+            </w:pPr>
+            <w:r>
+              <w:rPr>
+                <w:rFonts w:eastAsia="Times New Roman"/>
+              </w:rPr>
+              <w:t>How often do the sympt</w:t>
+            </w:r>
+            <w:r>
+              <w:rPr>
+                <w:rFonts w:eastAsia="Times New Roman"/>
+              </w:rPr>
+              <w:t xml:space="preserve">oms </w:t>
+            </w:r>
+            <w:proofErr w:type="gramStart"/>
+            <w:r>
+              <w:rPr>
+                <w:rFonts w:eastAsia="Times New Roman"/>
+              </w:rPr>
+              <w:t>occur?_</w:t>
+            </w:r>
+            <w:proofErr w:type="gramEnd"/>
+            <w:r>
+              <w:rPr>
+                <w:rFonts w:eastAsia="Times New Roman"/>
+              </w:rPr>
+              <w:t>___________________ </w:t>
+            </w:r>
+            <w:bookmarkStart w:id="0" w:name="_GoBack"/>
+            <w:bookmarkEnd w:id="0"/>
+            <w:r>
+              <w:rPr>
+                <w:rFonts w:eastAsia="Times New Roman"/>
+              </w:rPr>
+              <w:t>How long do the symptoms last?</w:t>
+            </w:r>
+          </w:p>
+          <w:p>
+            <w:pPr>
+              <w:rPr>
+                <w:rFonts w:eastAsia="Times New Roman"/>
                 <w:u w:val="single"/>
               </w:rPr>
             </w:pPr>
@@ -1131,6 +1238,9 @@
         </w:tc>
       </w:tr>
       <w:tr>
+        <w:trPr>
+          <w:trHeight w:val="71"/>
+        </w:trPr>
         <w:tc>
           <w:tcPr>
             <w:tcW w:w="10790" w:type="dxa"/>
@@ -2220,6 +2330,7 @@
               <w:rPr>
                 <w:rFonts w:eastAsia="Times New Roman"/>
               </w:rPr>
+              <w:lastRenderedPageBreak/>
               <w:t xml:space="preserve">muscles and nerve conduction test (EMG/NCS) </w:t>
             </w:r>
             <w:r>
@@ -2321,14 +2432,6 @@
       <w:pPr>
         <w:rPr>
           <w:rFonts w:eastAsia="Times New Roman"/>
-          <w:b/>
-        </w:rPr>
-      </w:pPr>
-    </w:p>
-    <w:p>
-      <w:pPr>
-        <w:rPr>
-          <w:rFonts w:eastAsia="Times New Roman"/>
           <w:sz w:val="16"/>
           <w:szCs w:val="16"/>
         </w:rPr>
@@ -2339,26 +2442,23 @@
           <w:sz w:val="16"/>
           <w:szCs w:val="16"/>
         </w:rPr>
-        <w:lastRenderedPageBreak/>
-        <w:t xml:space="preserve">24631 Willow </w:t>
-      </w:r>
-      <w:proofErr w:type="spellStart"/>
+        <w:tab/>
+      </w:r>
       <w:r>
         <w:rPr>
           <w:rFonts w:eastAsia="Times New Roman"/>
           <w:sz w:val="16"/>
           <w:szCs w:val="16"/>
         </w:rPr>
-        <w:t>Ter</w:t>
-      </w:r>
-      <w:proofErr w:type="spellEnd"/>
+        <w:tab/>
+      </w:r>
       <w:r>
         <w:rPr>
           <w:rFonts w:eastAsia="Times New Roman"/>
           <w:sz w:val="16"/>
           <w:szCs w:val="16"/>
         </w:rPr>
-        <w:t xml:space="preserve"> #1</w:t>
+        <w:tab/>
       </w:r>
       <w:r>
         <w:rPr>
@@ -2431,459 +2531,8 @@
           <w:szCs w:val="16"/>
         </w:rPr>
         <w:tab/>
-      </w:r>
-      <w:r>
-        <w:rPr>
-          <w:rFonts w:eastAsia="Times New Roman"/>
-          <w:sz w:val="16"/>
-          <w:szCs w:val="16"/>
-        </w:rPr>
-        <w:tab/>
-      </w:r>
-      <w:r>
-        <w:rPr>
-          <w:rFonts w:eastAsia="Times New Roman"/>
-          <w:sz w:val="16"/>
-          <w:szCs w:val="16"/>
-        </w:rPr>
-        <w:tab/>
-      </w:r>
-      <w:r>
-        <w:rPr>
-          <w:rFonts w:eastAsia="Times New Roman"/>
-          <w:sz w:val="16"/>
-          <w:szCs w:val="16"/>
-        </w:rPr>
-        <w:t xml:space="preserve">             </w:t>
-      </w:r>
-      <w:r>
-        <w:rPr>
-          <w:rFonts w:eastAsia="Times New Roman"/>
-          <w:sz w:val="16"/>
-          <w:szCs w:val="16"/>
-        </w:rPr>
-        <w:t xml:space="preserve">Galina </w:t>
-      </w:r>
-      <w:proofErr w:type="spellStart"/>
-      <w:r>
-        <w:rPr>
-          <w:rFonts w:eastAsia="Times New Roman"/>
-          <w:sz w:val="16"/>
-          <w:szCs w:val="16"/>
-        </w:rPr>
-        <w:t>Nikolskaya</w:t>
-      </w:r>
-      <w:proofErr w:type="spellEnd"/>
-      <w:r>
-        <w:rPr>
-          <w:rFonts w:eastAsia="Times New Roman"/>
-          <w:sz w:val="16"/>
-          <w:szCs w:val="16"/>
-        </w:rPr>
-        <w:t>, MD</w:t>
-      </w:r>
-    </w:p>
-    <w:p>
-      <w:pPr>
-        <w:rPr>
-          <w:rFonts w:eastAsia="Times New Roman"/>
-          <w:sz w:val="16"/>
-          <w:szCs w:val="16"/>
-        </w:rPr>
-      </w:pPr>
-      <w:r>
-        <w:rPr>
-          <w:rFonts w:eastAsia="Times New Roman"/>
-          <w:sz w:val="16"/>
-          <w:szCs w:val="16"/>
-        </w:rPr>
-        <w:t>Harbor, CA 90710</w:t>
-      </w:r>
-      <w:r>
-        <w:rPr>
-          <w:rFonts w:eastAsia="Times New Roman"/>
-          <w:sz w:val="16"/>
-          <w:szCs w:val="16"/>
-        </w:rPr>
-        <w:tab/>
-      </w:r>
-      <w:r>
-        <w:rPr>
-          <w:rFonts w:eastAsia="Times New Roman"/>
-          <w:sz w:val="16"/>
-          <w:szCs w:val="16"/>
-        </w:rPr>
-        <w:tab/>
-      </w:r>
-      <w:r>
-        <w:rPr>
-          <w:rFonts w:eastAsia="Times New Roman"/>
-          <w:sz w:val="16"/>
-          <w:szCs w:val="16"/>
-        </w:rPr>
-        <w:tab/>
-      </w:r>
-      <w:r>
-        <w:rPr>
-          <w:rFonts w:eastAsia="Times New Roman"/>
-          <w:sz w:val="16"/>
-          <w:szCs w:val="16"/>
-        </w:rPr>
-        <w:tab/>
-      </w:r>
-      <w:r>
-        <w:rPr>
-          <w:rFonts w:eastAsia="Times New Roman"/>
-          <w:sz w:val="16"/>
-          <w:szCs w:val="16"/>
-        </w:rPr>
-        <w:tab/>
-      </w:r>
-      <w:r>
-        <w:rPr>
-          <w:rFonts w:eastAsia="Times New Roman"/>
-          <w:sz w:val="16"/>
-          <w:szCs w:val="16"/>
-        </w:rPr>
-        <w:tab/>
-      </w:r>
-      <w:r>
-        <w:rPr>
-          <w:rFonts w:eastAsia="Times New Roman"/>
-          <w:sz w:val="16"/>
-          <w:szCs w:val="16"/>
-        </w:rPr>
-        <w:tab/>
-      </w:r>
-      <w:r>
-        <w:rPr>
-          <w:rFonts w:eastAsia="Times New Roman"/>
-          <w:sz w:val="16"/>
-          <w:szCs w:val="16"/>
-        </w:rPr>
-        <w:tab/>
-      </w:r>
-      <w:r>
-        <w:rPr>
-          <w:rFonts w:eastAsia="Times New Roman"/>
-          <w:sz w:val="16"/>
-          <w:szCs w:val="16"/>
-        </w:rPr>
-        <w:tab/>
-      </w:r>
-      <w:r>
-        <w:rPr>
-          <w:rFonts w:eastAsia="Times New Roman"/>
-          <w:sz w:val="16"/>
-          <w:szCs w:val="16"/>
-        </w:rPr>
-        <w:tab/>
-      </w:r>
-      <w:r>
-        <w:rPr>
-          <w:rFonts w:eastAsia="Times New Roman"/>
-          <w:sz w:val="16"/>
-          <w:szCs w:val="16"/>
-        </w:rPr>
-        <w:t xml:space="preserve">           </w:t>
-      </w:r>
-      <w:r>
-        <w:rPr>
-          <w:rFonts w:eastAsia="Times New Roman"/>
-          <w:sz w:val="16"/>
-          <w:szCs w:val="16"/>
-        </w:rPr>
-        <w:t xml:space="preserve">President &amp; Founder of </w:t>
-      </w:r>
-      <w:proofErr w:type="spellStart"/>
-      <w:r>
-        <w:rPr>
-          <w:rFonts w:eastAsia="Times New Roman"/>
-          <w:sz w:val="16"/>
-          <w:szCs w:val="16"/>
-        </w:rPr>
-        <w:t>GNQNC.Inc</w:t>
-      </w:r>
-      <w:proofErr w:type="spellEnd"/>
-    </w:p>
-    <w:p>
-      <w:pPr>
-        <w:rPr>
-          <w:rFonts w:eastAsia="Times New Roman"/>
-          <w:sz w:val="16"/>
-          <w:szCs w:val="16"/>
-        </w:rPr>
-      </w:pPr>
-      <w:r>
-        <w:rPr>
-          <w:rFonts w:eastAsia="Times New Roman"/>
-          <w:sz w:val="16"/>
-          <w:szCs w:val="16"/>
-        </w:rPr>
-        <w:t xml:space="preserve">Fax: </w:t>
-      </w:r>
-      <w:hyperlink r:id="rId8" w:tgtFrame="_blank" w:history="1">
-        <w:r>
-          <w:rPr>
-            <w:rStyle w:val="Hyperlink"/>
-            <w:rFonts w:eastAsia="Times New Roman"/>
-            <w:color w:val="1155CC"/>
-            <w:sz w:val="16"/>
-            <w:szCs w:val="16"/>
-            <w:shd w:val="clear" w:color="auto" w:fill="FFFFFF"/>
-          </w:rPr>
-          <w:t>(413) 749-5954</w:t>
-        </w:r>
-      </w:hyperlink>
-      <w:r>
-        <w:rPr>
-          <w:rStyle w:val="Strong"/>
-          <w:rFonts w:eastAsia="Times New Roman"/>
-          <w:b w:val="0"/>
-          <w:bCs w:val="0"/>
-          <w:sz w:val="16"/>
-          <w:szCs w:val="16"/>
-          <w:shd w:val="clear" w:color="auto" w:fill="FFFFFF"/>
-        </w:rPr>
-        <w:tab/>
-      </w:r>
-      <w:r>
-        <w:rPr>
-          <w:rStyle w:val="Strong"/>
-          <w:rFonts w:eastAsia="Times New Roman"/>
-          <w:b w:val="0"/>
-          <w:bCs w:val="0"/>
-          <w:sz w:val="16"/>
-          <w:szCs w:val="16"/>
-          <w:shd w:val="clear" w:color="auto" w:fill="FFFFFF"/>
-        </w:rPr>
-        <w:tab/>
-      </w:r>
-      <w:r>
-        <w:rPr>
-          <w:rStyle w:val="Strong"/>
-          <w:rFonts w:eastAsia="Times New Roman"/>
-          <w:b w:val="0"/>
-          <w:bCs w:val="0"/>
-          <w:sz w:val="16"/>
-          <w:szCs w:val="16"/>
-          <w:shd w:val="clear" w:color="auto" w:fill="FFFFFF"/>
-        </w:rPr>
-        <w:tab/>
-      </w:r>
-      <w:r>
-        <w:rPr>
-          <w:rStyle w:val="Strong"/>
-          <w:rFonts w:eastAsia="Times New Roman"/>
-          <w:b w:val="0"/>
-          <w:bCs w:val="0"/>
-          <w:sz w:val="16"/>
-          <w:szCs w:val="16"/>
-          <w:shd w:val="clear" w:color="auto" w:fill="FFFFFF"/>
-        </w:rPr>
-        <w:tab/>
-      </w:r>
-      <w:r>
-        <w:rPr>
-          <w:rStyle w:val="Strong"/>
-          <w:rFonts w:eastAsia="Times New Roman"/>
-          <w:b w:val="0"/>
-          <w:bCs w:val="0"/>
-          <w:sz w:val="16"/>
-          <w:szCs w:val="16"/>
-          <w:shd w:val="clear" w:color="auto" w:fill="FFFFFF"/>
-        </w:rPr>
-        <w:tab/>
-      </w:r>
-      <w:r>
-        <w:rPr>
-          <w:rStyle w:val="Strong"/>
-          <w:rFonts w:eastAsia="Times New Roman"/>
-          <w:b w:val="0"/>
-          <w:bCs w:val="0"/>
-          <w:sz w:val="16"/>
-          <w:szCs w:val="16"/>
-          <w:shd w:val="clear" w:color="auto" w:fill="FFFFFF"/>
-        </w:rPr>
-        <w:tab/>
-      </w:r>
-      <w:r>
-        <w:rPr>
-          <w:rStyle w:val="Strong"/>
-          <w:rFonts w:eastAsia="Times New Roman"/>
-          <w:b w:val="0"/>
-          <w:bCs w:val="0"/>
-          <w:sz w:val="16"/>
-          <w:szCs w:val="16"/>
-          <w:shd w:val="clear" w:color="auto" w:fill="FFFFFF"/>
-        </w:rPr>
-        <w:tab/>
-      </w:r>
-      <w:r>
-        <w:rPr>
-          <w:rStyle w:val="Strong"/>
-          <w:rFonts w:eastAsia="Times New Roman"/>
-          <w:b w:val="0"/>
-          <w:bCs w:val="0"/>
-          <w:sz w:val="16"/>
-          <w:szCs w:val="16"/>
-          <w:shd w:val="clear" w:color="auto" w:fill="FFFFFF"/>
-        </w:rPr>
-        <w:tab/>
-      </w:r>
-      <w:r>
-        <w:rPr>
-          <w:rStyle w:val="Strong"/>
-          <w:rFonts w:eastAsia="Times New Roman"/>
-          <w:b w:val="0"/>
-          <w:bCs w:val="0"/>
-          <w:sz w:val="16"/>
-          <w:szCs w:val="16"/>
-          <w:shd w:val="clear" w:color="auto" w:fill="FFFFFF"/>
-        </w:rPr>
-        <w:t xml:space="preserve">   </w:t>
-      </w:r>
-      <w:r>
-        <w:rPr>
-          <w:rFonts w:eastAsia="Times New Roman"/>
-          <w:sz w:val="16"/>
-          <w:szCs w:val="16"/>
-        </w:rPr>
-        <w:t xml:space="preserve">Diplomate, American Board of Psychiatry &amp; Neurology (ABPN) </w:t>
-      </w:r>
-    </w:p>
-    <w:p>
-      <w:pPr>
-        <w:rPr>
-          <w:rFonts w:eastAsia="Times New Roman"/>
-          <w:sz w:val="16"/>
-          <w:szCs w:val="16"/>
-        </w:rPr>
-      </w:pPr>
-      <w:r>
-        <w:rPr>
-          <w:rFonts w:eastAsia="Times New Roman"/>
-          <w:sz w:val="16"/>
-          <w:szCs w:val="16"/>
-        </w:rPr>
-        <w:t xml:space="preserve">Website: </w:t>
-      </w:r>
-      <w:proofErr w:type="spellStart"/>
-      <w:r>
-        <w:rPr>
-          <w:rFonts w:eastAsia="Times New Roman"/>
-          <w:sz w:val="16"/>
-          <w:szCs w:val="16"/>
-        </w:rPr>
-        <w:t>Myneuro.care</w:t>
-      </w:r>
-      <w:proofErr w:type="spellEnd"/>
-      <w:r>
-        <w:rPr>
-          <w:rFonts w:eastAsia="Times New Roman"/>
-          <w:sz w:val="16"/>
-          <w:szCs w:val="16"/>
-        </w:rPr>
-        <w:tab/>
-      </w:r>
-      <w:r>
-        <w:rPr>
-          <w:rFonts w:eastAsia="Times New Roman"/>
-          <w:sz w:val="16"/>
-          <w:szCs w:val="16"/>
-        </w:rPr>
-        <w:tab/>
-      </w:r>
-      <w:r>
-        <w:rPr>
-          <w:rFonts w:eastAsia="Times New Roman"/>
-          <w:sz w:val="16"/>
-          <w:szCs w:val="16"/>
-        </w:rPr>
-        <w:tab/>
-      </w:r>
-      <w:r>
-        <w:rPr>
-          <w:rFonts w:eastAsia="Times New Roman"/>
-          <w:sz w:val="16"/>
-          <w:szCs w:val="16"/>
-        </w:rPr>
-        <w:tab/>
-      </w:r>
-      <w:r>
-        <w:rPr>
-          <w:rFonts w:eastAsia="Times New Roman"/>
-          <w:sz w:val="16"/>
-          <w:szCs w:val="16"/>
-        </w:rPr>
-        <w:tab/>
-      </w:r>
-      <w:r>
-        <w:rPr>
-          <w:rFonts w:eastAsia="Times New Roman"/>
-          <w:sz w:val="16"/>
-          <w:szCs w:val="16"/>
-        </w:rPr>
-        <w:tab/>
-      </w:r>
-      <w:r>
-        <w:rPr>
-          <w:rFonts w:eastAsia="Times New Roman"/>
-          <w:sz w:val="16"/>
-          <w:szCs w:val="16"/>
-        </w:rPr>
-        <w:tab/>
-      </w:r>
-      <w:r>
-        <w:rPr>
-          <w:rFonts w:eastAsia="Times New Roman"/>
-          <w:sz w:val="16"/>
-          <w:szCs w:val="16"/>
-        </w:rPr>
-        <w:tab/>
-      </w:r>
-      <w:r>
-        <w:rPr>
-          <w:rFonts w:eastAsia="Times New Roman"/>
-          <w:sz w:val="16"/>
-          <w:szCs w:val="16"/>
-        </w:rPr>
-        <w:tab/>
-      </w:r>
-      <w:r>
-        <w:rPr>
-          <w:rFonts w:eastAsia="Times New Roman"/>
-          <w:sz w:val="16"/>
-          <w:szCs w:val="16"/>
-        </w:rPr>
-        <w:tab/>
-      </w:r>
-      <w:r>
-        <w:rPr>
-          <w:rFonts w:eastAsia="Times New Roman"/>
-          <w:sz w:val="16"/>
-          <w:szCs w:val="16"/>
-        </w:rPr>
-        <w:tab/>
-      </w:r>
-      <w:r>
-        <w:rPr>
-          <w:rFonts w:eastAsia="Times New Roman"/>
-          <w:sz w:val="16"/>
-          <w:szCs w:val="16"/>
-        </w:rPr>
-        <w:tab/>
-        <w:t xml:space="preserve">page 2 of 7 </w:t>
-      </w:r>
-    </w:p>
-    <w:p>
-      <w:pPr>
-        <w:rPr>
-          <w:rFonts w:eastAsia="Times New Roman"/>
-          <w:b/>
-          <w:u w:val="single"/>
-        </w:rPr>
-      </w:pPr>
+        <w:t xml:space="preserve"> </w:t>
+      </w:r>
     </w:p>
     <w:p>
       <w:pPr>
@@ -4789,6 +4438,7 @@
       <w:pPr>
         <w:rPr>
           <w:rFonts w:eastAsia="Times New Roman"/>
+          <w:b/>
         </w:rPr>
       </w:pPr>
     </w:p>
@@ -4826,13 +4476,7 @@
               <w:rPr>
                 <w:rFonts w:eastAsia="Times New Roman"/>
               </w:rPr>
-              <w:t xml:space="preserve">:  </w:t>
-            </w:r>
-            <w:r>
-              <w:rPr>
-                <w:rFonts w:eastAsia="Times New Roman"/>
-              </w:rPr>
-              <w:t>none</w:t>
+              <w:t>:  none</w:t>
             </w:r>
           </w:p>
         </w:tc>
@@ -5135,14 +4779,27 @@
               <w:rPr>
                 <w:rFonts w:eastAsia="Times New Roman"/>
               </w:rPr>
-              <w:t xml:space="preserve">List any </w:t>
-            </w:r>
-            <w:r>
-              <w:rPr>
-                <w:rFonts w:eastAsia="Times New Roman"/>
-              </w:rPr>
-              <w:t>others:</w:t>
-            </w:r>
+              <w:lastRenderedPageBreak/>
+              <w:t>List any others:</w:t>
+            </w:r>
+          </w:p>
+        </w:tc>
+      </w:tr>
+      <w:tr>
+        <w:tblPrEx>
+          <w:tblLook w:val="0000" w:firstRow="0" w:lastRow="0" w:firstColumn="0" w:lastColumn="0" w:noHBand="0" w:noVBand="0"/>
+        </w:tblPrEx>
+        <w:tc>
+          <w:tcPr>
+            <w:tcW w:w="10790" w:type="dxa"/>
+            <w:gridSpan w:val="6"/>
+          </w:tcPr>
+          <w:p>
+            <w:pPr>
+              <w:rPr>
+                <w:rFonts w:eastAsia="Times New Roman"/>
+              </w:rPr>
+            </w:pPr>
           </w:p>
         </w:tc>
       </w:tr>
@@ -5152,43 +4809,40 @@
         <w:rPr>
           <w:rFonts w:eastAsia="Times New Roman"/>
           <w:b/>
+          <w:u w:val="single"/>
         </w:rPr>
       </w:pPr>
-    </w:p>
-    <w:p>
-      <w:pPr>
+      <w:r>
         <w:rPr>
           <w:rFonts w:eastAsia="Times New Roman"/>
           <w:sz w:val="16"/>
           <w:szCs w:val="16"/>
         </w:rPr>
-      </w:pPr>
+        <w:tab/>
+      </w:r>
       <w:r>
         <w:rPr>
           <w:rFonts w:eastAsia="Times New Roman"/>
           <w:sz w:val="16"/>
           <w:szCs w:val="16"/>
         </w:rPr>
-        <w:lastRenderedPageBreak/>
-        <w:t xml:space="preserve">24631 Willow </w:t>
-      </w:r>
-      <w:proofErr w:type="spellStart"/>
+        <w:tab/>
+      </w:r>
       <w:r>
         <w:rPr>
           <w:rFonts w:eastAsia="Times New Roman"/>
           <w:sz w:val="16"/>
           <w:szCs w:val="16"/>
         </w:rPr>
-        <w:t>Ter</w:t>
-      </w:r>
-      <w:proofErr w:type="spellEnd"/>
+        <w:tab/>
+      </w:r>
       <w:r>
         <w:rPr>
           <w:rFonts w:eastAsia="Times New Roman"/>
           <w:sz w:val="16"/>
           <w:szCs w:val="16"/>
         </w:rPr>
-        <w:t xml:space="preserve"> #1</w:t>
+        <w:tab/>
       </w:r>
       <w:r>
         <w:rPr>
@@ -5238,490 +4892,6 @@
         </w:rPr>
         <w:tab/>
       </w:r>
-      <w:r>
-        <w:rPr>
-          <w:rFonts w:eastAsia="Times New Roman"/>
-          <w:sz w:val="16"/>
-          <w:szCs w:val="16"/>
-        </w:rPr>
-        <w:tab/>
-      </w:r>
-      <w:r>
-        <w:rPr>
-          <w:rFonts w:eastAsia="Times New Roman"/>
-          <w:sz w:val="16"/>
-          <w:szCs w:val="16"/>
-        </w:rPr>
-        <w:tab/>
-      </w:r>
-      <w:r>
-        <w:rPr>
-          <w:rFonts w:eastAsia="Times New Roman"/>
-          <w:sz w:val="16"/>
-          <w:szCs w:val="16"/>
-        </w:rPr>
-        <w:tab/>
-      </w:r>
-      <w:r>
-        <w:rPr>
-          <w:rFonts w:eastAsia="Times New Roman"/>
-          <w:sz w:val="16"/>
-          <w:szCs w:val="16"/>
-        </w:rPr>
-        <w:tab/>
-      </w:r>
-      <w:r>
-        <w:rPr>
-          <w:rFonts w:eastAsia="Times New Roman"/>
-          <w:sz w:val="16"/>
-          <w:szCs w:val="16"/>
-        </w:rPr>
-        <w:tab/>
-      </w:r>
-      <w:r>
-        <w:rPr>
-          <w:rFonts w:eastAsia="Times New Roman"/>
-          <w:sz w:val="16"/>
-          <w:szCs w:val="16"/>
-        </w:rPr>
-        <w:t xml:space="preserve">             </w:t>
-      </w:r>
-      <w:r>
-        <w:rPr>
-          <w:rFonts w:eastAsia="Times New Roman"/>
-          <w:sz w:val="16"/>
-          <w:szCs w:val="16"/>
-        </w:rPr>
-        <w:t xml:space="preserve">Galina </w:t>
-      </w:r>
-      <w:proofErr w:type="spellStart"/>
-      <w:r>
-        <w:rPr>
-          <w:rFonts w:eastAsia="Times New Roman"/>
-          <w:sz w:val="16"/>
-          <w:szCs w:val="16"/>
-        </w:rPr>
-        <w:t>Nikolskaya</w:t>
-      </w:r>
-      <w:proofErr w:type="spellEnd"/>
-      <w:r>
-        <w:rPr>
-          <w:rFonts w:eastAsia="Times New Roman"/>
-          <w:sz w:val="16"/>
-          <w:szCs w:val="16"/>
-        </w:rPr>
-        <w:t>, MD</w:t>
-      </w:r>
-    </w:p>
-    <w:p>
-      <w:pPr>
-        <w:rPr>
-          <w:rFonts w:eastAsia="Times New Roman"/>
-          <w:sz w:val="16"/>
-          <w:szCs w:val="16"/>
-        </w:rPr>
-      </w:pPr>
-      <w:r>
-        <w:rPr>
-          <w:rFonts w:eastAsia="Times New Roman"/>
-          <w:sz w:val="16"/>
-          <w:szCs w:val="16"/>
-        </w:rPr>
-        <w:t>Harbor, CA 90710</w:t>
-      </w:r>
-      <w:r>
-        <w:rPr>
-          <w:rFonts w:eastAsia="Times New Roman"/>
-          <w:sz w:val="16"/>
-          <w:szCs w:val="16"/>
-        </w:rPr>
-        <w:tab/>
-      </w:r>
-      <w:r>
-        <w:rPr>
-          <w:rFonts w:eastAsia="Times New Roman"/>
-          <w:sz w:val="16"/>
-          <w:szCs w:val="16"/>
-        </w:rPr>
-        <w:tab/>
-      </w:r>
-      <w:r>
-        <w:rPr>
-          <w:rFonts w:eastAsia="Times New Roman"/>
-          <w:sz w:val="16"/>
-          <w:szCs w:val="16"/>
-        </w:rPr>
-        <w:tab/>
-      </w:r>
-      <w:r>
-        <w:rPr>
-          <w:rFonts w:eastAsia="Times New Roman"/>
-          <w:sz w:val="16"/>
-          <w:szCs w:val="16"/>
-        </w:rPr>
-        <w:tab/>
-      </w:r>
-      <w:r>
-        <w:rPr>
-          <w:rFonts w:eastAsia="Times New Roman"/>
-          <w:sz w:val="16"/>
-          <w:szCs w:val="16"/>
-        </w:rPr>
-        <w:tab/>
-      </w:r>
-      <w:r>
-        <w:rPr>
-          <w:rFonts w:eastAsia="Times New Roman"/>
-          <w:sz w:val="16"/>
-          <w:szCs w:val="16"/>
-        </w:rPr>
-        <w:tab/>
-      </w:r>
-      <w:r>
-        <w:rPr>
-          <w:rFonts w:eastAsia="Times New Roman"/>
-          <w:sz w:val="16"/>
-          <w:szCs w:val="16"/>
-        </w:rPr>
-        <w:tab/>
-      </w:r>
-      <w:r>
-        <w:rPr>
-          <w:rFonts w:eastAsia="Times New Roman"/>
-          <w:sz w:val="16"/>
-          <w:szCs w:val="16"/>
-        </w:rPr>
-        <w:tab/>
-      </w:r>
-      <w:r>
-        <w:rPr>
-          <w:rFonts w:eastAsia="Times New Roman"/>
-          <w:sz w:val="16"/>
-          <w:szCs w:val="16"/>
-        </w:rPr>
-        <w:tab/>
-      </w:r>
-      <w:r>
-        <w:rPr>
-          <w:rFonts w:eastAsia="Times New Roman"/>
-          <w:sz w:val="16"/>
-          <w:szCs w:val="16"/>
-        </w:rPr>
-        <w:tab/>
-      </w:r>
-      <w:r>
-        <w:rPr>
-          <w:rFonts w:eastAsia="Times New Roman"/>
-          <w:sz w:val="16"/>
-          <w:szCs w:val="16"/>
-        </w:rPr>
-        <w:t xml:space="preserve">           </w:t>
-      </w:r>
-      <w:r>
-        <w:rPr>
-          <w:rFonts w:eastAsia="Times New Roman"/>
-          <w:sz w:val="16"/>
-          <w:szCs w:val="16"/>
-        </w:rPr>
-        <w:t xml:space="preserve">President &amp; Founder of </w:t>
-      </w:r>
-      <w:proofErr w:type="spellStart"/>
-      <w:r>
-        <w:rPr>
-          <w:rFonts w:eastAsia="Times New Roman"/>
-          <w:sz w:val="16"/>
-          <w:szCs w:val="16"/>
-        </w:rPr>
-        <w:t>GNQNC.Inc</w:t>
-      </w:r>
-      <w:proofErr w:type="spellEnd"/>
-    </w:p>
-    <w:p>
-      <w:pPr>
-        <w:rPr>
-          <w:rFonts w:eastAsia="Times New Roman"/>
-          <w:sz w:val="16"/>
-          <w:szCs w:val="16"/>
-        </w:rPr>
-      </w:pPr>
-      <w:r>
-        <w:rPr>
-          <w:rFonts w:eastAsia="Times New Roman"/>
-          <w:sz w:val="16"/>
-          <w:szCs w:val="16"/>
-        </w:rPr>
-        <w:t xml:space="preserve">Fax: </w:t>
-      </w:r>
-      <w:hyperlink r:id="rId9" w:tgtFrame="_blank" w:history="1">
-        <w:r>
-          <w:rPr>
-            <w:rStyle w:val="Hyperlink"/>
-            <w:rFonts w:eastAsia="Times New Roman"/>
-            <w:color w:val="1155CC"/>
-            <w:sz w:val="16"/>
-            <w:szCs w:val="16"/>
-            <w:shd w:val="clear" w:color="auto" w:fill="FFFFFF"/>
-          </w:rPr>
-          <w:t>(413) 749-5954</w:t>
-        </w:r>
-      </w:hyperlink>
-      <w:r>
-        <w:rPr>
-          <w:rStyle w:val="Strong"/>
-          <w:rFonts w:eastAsia="Times New Roman"/>
-          <w:b w:val="0"/>
-          <w:bCs w:val="0"/>
-          <w:sz w:val="16"/>
-          <w:szCs w:val="16"/>
-          <w:shd w:val="clear" w:color="auto" w:fill="FFFFFF"/>
-        </w:rPr>
-        <w:tab/>
-      </w:r>
-      <w:r>
-        <w:rPr>
-          <w:rStyle w:val="Strong"/>
-          <w:rFonts w:eastAsia="Times New Roman"/>
-          <w:b w:val="0"/>
-          <w:bCs w:val="0"/>
-          <w:sz w:val="16"/>
-          <w:szCs w:val="16"/>
-          <w:shd w:val="clear" w:color="auto" w:fill="FFFFFF"/>
-        </w:rPr>
-        <w:tab/>
-      </w:r>
-      <w:r>
-        <w:rPr>
-          <w:rStyle w:val="Strong"/>
-          <w:rFonts w:eastAsia="Times New Roman"/>
-          <w:b w:val="0"/>
-          <w:bCs w:val="0"/>
-          <w:sz w:val="16"/>
-          <w:szCs w:val="16"/>
-          <w:shd w:val="clear" w:color="auto" w:fill="FFFFFF"/>
-        </w:rPr>
-        <w:tab/>
-      </w:r>
-      <w:r>
-        <w:rPr>
-          <w:rStyle w:val="Strong"/>
-          <w:rFonts w:eastAsia="Times New Roman"/>
-          <w:b w:val="0"/>
-          <w:bCs w:val="0"/>
-          <w:sz w:val="16"/>
-          <w:szCs w:val="16"/>
-          <w:shd w:val="clear" w:color="auto" w:fill="FFFFFF"/>
-        </w:rPr>
-        <w:tab/>
-      </w:r>
-      <w:r>
-        <w:rPr>
-          <w:rStyle w:val="Strong"/>
-          <w:rFonts w:eastAsia="Times New Roman"/>
-          <w:b w:val="0"/>
-          <w:bCs w:val="0"/>
-          <w:sz w:val="16"/>
-          <w:szCs w:val="16"/>
-          <w:shd w:val="clear" w:color="auto" w:fill="FFFFFF"/>
-        </w:rPr>
-        <w:tab/>
-      </w:r>
-      <w:r>
-        <w:rPr>
-          <w:rStyle w:val="Strong"/>
-          <w:rFonts w:eastAsia="Times New Roman"/>
-          <w:b w:val="0"/>
-          <w:bCs w:val="0"/>
-          <w:sz w:val="16"/>
-          <w:szCs w:val="16"/>
-          <w:shd w:val="clear" w:color="auto" w:fill="FFFFFF"/>
-        </w:rPr>
-        <w:tab/>
-      </w:r>
-      <w:r>
-        <w:rPr>
-          <w:rStyle w:val="Strong"/>
-          <w:rFonts w:eastAsia="Times New Roman"/>
-          <w:b w:val="0"/>
-          <w:bCs w:val="0"/>
-          <w:sz w:val="16"/>
-          <w:szCs w:val="16"/>
-          <w:shd w:val="clear" w:color="auto" w:fill="FFFFFF"/>
-        </w:rPr>
-        <w:tab/>
-      </w:r>
-      <w:r>
-        <w:rPr>
-          <w:rStyle w:val="Strong"/>
-          <w:rFonts w:eastAsia="Times New Roman"/>
-          <w:b w:val="0"/>
-          <w:bCs w:val="0"/>
-          <w:sz w:val="16"/>
-          <w:szCs w:val="16"/>
-          <w:shd w:val="clear" w:color="auto" w:fill="FFFFFF"/>
-        </w:rPr>
-        <w:tab/>
-      </w:r>
-      <w:r>
-        <w:rPr>
-          <w:rStyle w:val="Strong"/>
-          <w:rFonts w:eastAsia="Times New Roman"/>
-          <w:b w:val="0"/>
-          <w:bCs w:val="0"/>
-          <w:sz w:val="16"/>
-          <w:szCs w:val="16"/>
-          <w:shd w:val="clear" w:color="auto" w:fill="FFFFFF"/>
-        </w:rPr>
-        <w:t xml:space="preserve">   </w:t>
-      </w:r>
-      <w:r>
-        <w:rPr>
-          <w:rFonts w:eastAsia="Times New Roman"/>
-          <w:sz w:val="16"/>
-          <w:szCs w:val="16"/>
-        </w:rPr>
-        <w:t xml:space="preserve">Diplomate, American Board of Psychiatry &amp; Neurology (ABPN) </w:t>
-      </w:r>
-    </w:p>
-    <w:p>
-      <w:pPr>
-        <w:rPr>
-          <w:rFonts w:eastAsia="Times New Roman"/>
-          <w:sz w:val="16"/>
-          <w:szCs w:val="16"/>
-        </w:rPr>
-      </w:pPr>
-      <w:r>
-        <w:rPr>
-          <w:rFonts w:eastAsia="Times New Roman"/>
-          <w:sz w:val="16"/>
-          <w:szCs w:val="16"/>
-        </w:rPr>
-        <w:t xml:space="preserve">Website: </w:t>
-      </w:r>
-      <w:proofErr w:type="spellStart"/>
-      <w:r>
-        <w:rPr>
-          <w:rFonts w:eastAsia="Times New Roman"/>
-          <w:sz w:val="16"/>
-          <w:szCs w:val="16"/>
-        </w:rPr>
-        <w:t>Myneuro.care</w:t>
-      </w:r>
-      <w:proofErr w:type="spellEnd"/>
-      <w:r>
-        <w:rPr>
-          <w:rFonts w:eastAsia="Times New Roman"/>
-          <w:sz w:val="16"/>
-          <w:szCs w:val="16"/>
-        </w:rPr>
-        <w:tab/>
-      </w:r>
-      <w:r>
-        <w:rPr>
-          <w:rFonts w:eastAsia="Times New Roman"/>
-          <w:sz w:val="16"/>
-          <w:szCs w:val="16"/>
-        </w:rPr>
-        <w:tab/>
-      </w:r>
-      <w:r>
-        <w:rPr>
-          <w:rFonts w:eastAsia="Times New Roman"/>
-          <w:sz w:val="16"/>
-          <w:szCs w:val="16"/>
-        </w:rPr>
-        <w:tab/>
-      </w:r>
-      <w:r>
-        <w:rPr>
-          <w:rFonts w:eastAsia="Times New Roman"/>
-          <w:sz w:val="16"/>
-          <w:szCs w:val="16"/>
-        </w:rPr>
-        <w:tab/>
-      </w:r>
-      <w:r>
-        <w:rPr>
-          <w:rFonts w:eastAsia="Times New Roman"/>
-          <w:sz w:val="16"/>
-          <w:szCs w:val="16"/>
-        </w:rPr>
-        <w:tab/>
-      </w:r>
-      <w:r>
-        <w:rPr>
-          <w:rFonts w:eastAsia="Times New Roman"/>
-          <w:sz w:val="16"/>
-          <w:szCs w:val="16"/>
-        </w:rPr>
-        <w:tab/>
-      </w:r>
-      <w:r>
-        <w:rPr>
-          <w:rFonts w:eastAsia="Times New Roman"/>
-          <w:sz w:val="16"/>
-          <w:szCs w:val="16"/>
-        </w:rPr>
-        <w:tab/>
-      </w:r>
-      <w:r>
-        <w:rPr>
-          <w:rFonts w:eastAsia="Times New Roman"/>
-          <w:sz w:val="16"/>
-          <w:szCs w:val="16"/>
-        </w:rPr>
-        <w:tab/>
-      </w:r>
-      <w:r>
-        <w:rPr>
-          <w:rFonts w:eastAsia="Times New Roman"/>
-          <w:sz w:val="16"/>
-          <w:szCs w:val="16"/>
-        </w:rPr>
-        <w:tab/>
-      </w:r>
-      <w:r>
-        <w:rPr>
-          <w:rFonts w:eastAsia="Times New Roman"/>
-          <w:sz w:val="16"/>
-          <w:szCs w:val="16"/>
-        </w:rPr>
-        <w:tab/>
-      </w:r>
-      <w:r>
-        <w:rPr>
-          <w:rFonts w:eastAsia="Times New Roman"/>
-          <w:sz w:val="16"/>
-          <w:szCs w:val="16"/>
-        </w:rPr>
-        <w:tab/>
-      </w:r>
-      <w:r>
-        <w:rPr>
-          <w:rFonts w:eastAsia="Times New Roman"/>
-          <w:sz w:val="16"/>
-          <w:szCs w:val="16"/>
-        </w:rPr>
-        <w:tab/>
-        <w:t>page 3</w:t>
-      </w:r>
-      <w:r>
-        <w:rPr>
-          <w:rFonts w:eastAsia="Times New Roman"/>
-          <w:sz w:val="16"/>
-          <w:szCs w:val="16"/>
-        </w:rPr>
-        <w:t xml:space="preserve"> of 7 </w:t>
-      </w:r>
-    </w:p>
-    <w:p>
-      <w:pPr>
-        <w:rPr>
-          <w:rFonts w:eastAsia="Times New Roman"/>
-          <w:b/>
-          <w:u w:val="single"/>
-        </w:rPr>
-      </w:pPr>
     </w:p>
     <w:p>
       <w:pPr>
@@ -7516,580 +6686,15 @@
       <w:pPr>
         <w:rPr>
           <w:rFonts w:eastAsia="Times New Roman"/>
-          <w:sz w:val="16"/>
-          <w:szCs w:val="16"/>
+          <w:b/>
         </w:rPr>
       </w:pPr>
       <w:r>
         <w:rPr>
           <w:rFonts w:eastAsia="Times New Roman"/>
-          <w:sz w:val="16"/>
-          <w:szCs w:val="16"/>
-        </w:rPr>
-        <w:t xml:space="preserve">24631 Willow </w:t>
-      </w:r>
-      <w:proofErr w:type="spellStart"/>
-      <w:r>
-        <w:rPr>
-          <w:rFonts w:eastAsia="Times New Roman"/>
-          <w:sz w:val="16"/>
-          <w:szCs w:val="16"/>
-        </w:rPr>
-        <w:t>Ter</w:t>
-      </w:r>
-      <w:proofErr w:type="spellEnd"/>
-      <w:r>
-        <w:rPr>
-          <w:rFonts w:eastAsia="Times New Roman"/>
-          <w:sz w:val="16"/>
-          <w:szCs w:val="16"/>
-        </w:rPr>
-        <w:t xml:space="preserve"> #1</w:t>
-      </w:r>
-      <w:r>
-        <w:rPr>
-          <w:rFonts w:eastAsia="Times New Roman"/>
-          <w:sz w:val="16"/>
-          <w:szCs w:val="16"/>
-        </w:rPr>
-        <w:tab/>
-      </w:r>
-      <w:r>
-        <w:rPr>
-          <w:rFonts w:eastAsia="Times New Roman"/>
-          <w:sz w:val="16"/>
-          <w:szCs w:val="16"/>
-        </w:rPr>
-        <w:tab/>
-      </w:r>
-      <w:r>
-        <w:rPr>
-          <w:rFonts w:eastAsia="Times New Roman"/>
-          <w:sz w:val="16"/>
-          <w:szCs w:val="16"/>
-        </w:rPr>
-        <w:tab/>
-      </w:r>
-      <w:r>
-        <w:rPr>
-          <w:rFonts w:eastAsia="Times New Roman"/>
-          <w:sz w:val="16"/>
-          <w:szCs w:val="16"/>
-        </w:rPr>
-        <w:tab/>
-      </w:r>
-      <w:r>
-        <w:rPr>
-          <w:rFonts w:eastAsia="Times New Roman"/>
-          <w:sz w:val="16"/>
-          <w:szCs w:val="16"/>
-        </w:rPr>
-        <w:tab/>
-      </w:r>
-      <w:r>
-        <w:rPr>
-          <w:rFonts w:eastAsia="Times New Roman"/>
-          <w:sz w:val="16"/>
-          <w:szCs w:val="16"/>
-        </w:rPr>
-        <w:tab/>
-      </w:r>
-      <w:r>
-        <w:rPr>
-          <w:rFonts w:eastAsia="Times New Roman"/>
-          <w:sz w:val="16"/>
-          <w:szCs w:val="16"/>
-        </w:rPr>
-        <w:tab/>
-      </w:r>
-      <w:r>
-        <w:rPr>
-          <w:rFonts w:eastAsia="Times New Roman"/>
-          <w:sz w:val="16"/>
-          <w:szCs w:val="16"/>
-        </w:rPr>
-        <w:tab/>
-      </w:r>
-      <w:r>
-        <w:rPr>
-          <w:rFonts w:eastAsia="Times New Roman"/>
-          <w:sz w:val="16"/>
-          <w:szCs w:val="16"/>
-        </w:rPr>
-        <w:tab/>
-      </w:r>
-      <w:r>
-        <w:rPr>
-          <w:rFonts w:eastAsia="Times New Roman"/>
-          <w:sz w:val="16"/>
-          <w:szCs w:val="16"/>
-        </w:rPr>
-        <w:tab/>
-      </w:r>
-      <w:r>
-        <w:rPr>
-          <w:rFonts w:eastAsia="Times New Roman"/>
-          <w:sz w:val="16"/>
-          <w:szCs w:val="16"/>
-        </w:rPr>
-        <w:tab/>
-      </w:r>
-      <w:r>
-        <w:rPr>
-          <w:rFonts w:eastAsia="Times New Roman"/>
-          <w:sz w:val="16"/>
-          <w:szCs w:val="16"/>
-        </w:rPr>
-        <w:t xml:space="preserve">             </w:t>
-      </w:r>
-      <w:r>
-        <w:rPr>
-          <w:rFonts w:eastAsia="Times New Roman"/>
-          <w:sz w:val="16"/>
-          <w:szCs w:val="16"/>
-        </w:rPr>
-        <w:t xml:space="preserve">Galina </w:t>
-      </w:r>
-      <w:proofErr w:type="spellStart"/>
-      <w:r>
-        <w:rPr>
-          <w:rFonts w:eastAsia="Times New Roman"/>
-          <w:sz w:val="16"/>
-          <w:szCs w:val="16"/>
-        </w:rPr>
-        <w:t>Nikolskaya</w:t>
-      </w:r>
-      <w:proofErr w:type="spellEnd"/>
-      <w:r>
-        <w:rPr>
-          <w:rFonts w:eastAsia="Times New Roman"/>
-          <w:sz w:val="16"/>
-          <w:szCs w:val="16"/>
-        </w:rPr>
-        <w:t>, MD</w:t>
-      </w:r>
-    </w:p>
-    <w:p>
-      <w:pPr>
-        <w:rPr>
-          <w:rFonts w:eastAsia="Times New Roman"/>
-          <w:sz w:val="16"/>
-          <w:szCs w:val="16"/>
-        </w:rPr>
-      </w:pPr>
-      <w:r>
-        <w:rPr>
-          <w:rFonts w:eastAsia="Times New Roman"/>
-          <w:sz w:val="16"/>
-          <w:szCs w:val="16"/>
-        </w:rPr>
-        <w:t>Harbor, CA 90710</w:t>
-      </w:r>
-      <w:r>
-        <w:rPr>
-          <w:rFonts w:eastAsia="Times New Roman"/>
-          <w:sz w:val="16"/>
-          <w:szCs w:val="16"/>
-        </w:rPr>
-        <w:tab/>
-      </w:r>
-      <w:r>
-        <w:rPr>
-          <w:rFonts w:eastAsia="Times New Roman"/>
-          <w:sz w:val="16"/>
-          <w:szCs w:val="16"/>
-        </w:rPr>
-        <w:tab/>
-      </w:r>
-      <w:r>
-        <w:rPr>
-          <w:rFonts w:eastAsia="Times New Roman"/>
-          <w:sz w:val="16"/>
-          <w:szCs w:val="16"/>
-        </w:rPr>
-        <w:tab/>
-      </w:r>
-      <w:r>
-        <w:rPr>
-          <w:rFonts w:eastAsia="Times New Roman"/>
-          <w:sz w:val="16"/>
-          <w:szCs w:val="16"/>
-        </w:rPr>
-        <w:tab/>
-      </w:r>
-      <w:r>
-        <w:rPr>
-          <w:rFonts w:eastAsia="Times New Roman"/>
-          <w:sz w:val="16"/>
-          <w:szCs w:val="16"/>
-        </w:rPr>
-        <w:tab/>
-      </w:r>
-      <w:r>
-        <w:rPr>
-          <w:rFonts w:eastAsia="Times New Roman"/>
-          <w:sz w:val="16"/>
-          <w:szCs w:val="16"/>
-        </w:rPr>
-        <w:tab/>
-      </w:r>
-      <w:r>
-        <w:rPr>
-          <w:rFonts w:eastAsia="Times New Roman"/>
-          <w:sz w:val="16"/>
-          <w:szCs w:val="16"/>
-        </w:rPr>
-        <w:tab/>
-      </w:r>
-      <w:r>
-        <w:rPr>
-          <w:rFonts w:eastAsia="Times New Roman"/>
-          <w:sz w:val="16"/>
-          <w:szCs w:val="16"/>
-        </w:rPr>
-        <w:tab/>
-      </w:r>
-      <w:r>
-        <w:rPr>
-          <w:rFonts w:eastAsia="Times New Roman"/>
-          <w:sz w:val="16"/>
-          <w:szCs w:val="16"/>
-        </w:rPr>
-        <w:tab/>
-      </w:r>
-      <w:r>
-        <w:rPr>
-          <w:rFonts w:eastAsia="Times New Roman"/>
-          <w:sz w:val="16"/>
-          <w:szCs w:val="16"/>
-        </w:rPr>
-        <w:tab/>
-      </w:r>
-      <w:r>
-        <w:rPr>
-          <w:rFonts w:eastAsia="Times New Roman"/>
-          <w:sz w:val="16"/>
-          <w:szCs w:val="16"/>
-        </w:rPr>
-        <w:t xml:space="preserve">           </w:t>
-      </w:r>
-      <w:r>
-        <w:rPr>
-          <w:rFonts w:eastAsia="Times New Roman"/>
-          <w:sz w:val="16"/>
-          <w:szCs w:val="16"/>
-        </w:rPr>
-        <w:t xml:space="preserve">President &amp; Founder of </w:t>
-      </w:r>
-      <w:proofErr w:type="spellStart"/>
-      <w:r>
-        <w:rPr>
-          <w:rFonts w:eastAsia="Times New Roman"/>
-          <w:sz w:val="16"/>
-          <w:szCs w:val="16"/>
-        </w:rPr>
-        <w:t>GNQNC.Inc</w:t>
-      </w:r>
-      <w:proofErr w:type="spellEnd"/>
-    </w:p>
-    <w:p>
-      <w:pPr>
-        <w:rPr>
-          <w:rFonts w:eastAsia="Times New Roman"/>
-          <w:sz w:val="16"/>
-          <w:szCs w:val="16"/>
-        </w:rPr>
-      </w:pPr>
-      <w:r>
-        <w:rPr>
-          <w:rFonts w:eastAsia="Times New Roman"/>
-          <w:sz w:val="16"/>
-          <w:szCs w:val="16"/>
-        </w:rPr>
-        <w:t xml:space="preserve">Fax: </w:t>
-      </w:r>
-      <w:hyperlink r:id="rId10" w:tgtFrame="_blank" w:history="1">
-        <w:r>
-          <w:rPr>
-            <w:rStyle w:val="Hyperlink"/>
-            <w:rFonts w:eastAsia="Times New Roman"/>
-            <w:color w:val="1155CC"/>
-            <w:sz w:val="16"/>
-            <w:szCs w:val="16"/>
-            <w:shd w:val="clear" w:color="auto" w:fill="FFFFFF"/>
-          </w:rPr>
-          <w:t>(413) 749-5954</w:t>
-        </w:r>
-      </w:hyperlink>
-      <w:r>
-        <w:rPr>
-          <w:rStyle w:val="Strong"/>
-          <w:rFonts w:eastAsia="Times New Roman"/>
-          <w:b w:val="0"/>
-          <w:bCs w:val="0"/>
-          <w:sz w:val="16"/>
-          <w:szCs w:val="16"/>
-          <w:shd w:val="clear" w:color="auto" w:fill="FFFFFF"/>
-        </w:rPr>
-        <w:tab/>
-      </w:r>
-      <w:r>
-        <w:rPr>
-          <w:rStyle w:val="Strong"/>
-          <w:rFonts w:eastAsia="Times New Roman"/>
-          <w:b w:val="0"/>
-          <w:bCs w:val="0"/>
-          <w:sz w:val="16"/>
-          <w:szCs w:val="16"/>
-          <w:shd w:val="clear" w:color="auto" w:fill="FFFFFF"/>
-        </w:rPr>
-        <w:tab/>
-      </w:r>
-      <w:r>
-        <w:rPr>
-          <w:rStyle w:val="Strong"/>
-          <w:rFonts w:eastAsia="Times New Roman"/>
-          <w:b w:val="0"/>
-          <w:bCs w:val="0"/>
-          <w:sz w:val="16"/>
-          <w:szCs w:val="16"/>
-          <w:shd w:val="clear" w:color="auto" w:fill="FFFFFF"/>
-        </w:rPr>
-        <w:tab/>
-      </w:r>
-      <w:r>
-        <w:rPr>
-          <w:rStyle w:val="Strong"/>
-          <w:rFonts w:eastAsia="Times New Roman"/>
-          <w:b w:val="0"/>
-          <w:bCs w:val="0"/>
-          <w:sz w:val="16"/>
-          <w:szCs w:val="16"/>
-          <w:shd w:val="clear" w:color="auto" w:fill="FFFFFF"/>
-        </w:rPr>
-        <w:tab/>
-      </w:r>
-      <w:r>
-        <w:rPr>
-          <w:rStyle w:val="Strong"/>
-          <w:rFonts w:eastAsia="Times New Roman"/>
-          <w:b w:val="0"/>
-          <w:bCs w:val="0"/>
-          <w:sz w:val="16"/>
-          <w:szCs w:val="16"/>
-          <w:shd w:val="clear" w:color="auto" w:fill="FFFFFF"/>
-        </w:rPr>
-        <w:tab/>
-      </w:r>
-      <w:r>
-        <w:rPr>
-          <w:rStyle w:val="Strong"/>
-          <w:rFonts w:eastAsia="Times New Roman"/>
-          <w:b w:val="0"/>
-          <w:bCs w:val="0"/>
-          <w:sz w:val="16"/>
-          <w:szCs w:val="16"/>
-          <w:shd w:val="clear" w:color="auto" w:fill="FFFFFF"/>
-        </w:rPr>
-        <w:tab/>
-      </w:r>
-      <w:r>
-        <w:rPr>
-          <w:rStyle w:val="Strong"/>
-          <w:rFonts w:eastAsia="Times New Roman"/>
-          <w:b w:val="0"/>
-          <w:bCs w:val="0"/>
-          <w:sz w:val="16"/>
-          <w:szCs w:val="16"/>
-          <w:shd w:val="clear" w:color="auto" w:fill="FFFFFF"/>
-        </w:rPr>
-        <w:tab/>
-      </w:r>
-      <w:r>
-        <w:rPr>
-          <w:rStyle w:val="Strong"/>
-          <w:rFonts w:eastAsia="Times New Roman"/>
-          <w:b w:val="0"/>
-          <w:bCs w:val="0"/>
-          <w:sz w:val="16"/>
-          <w:szCs w:val="16"/>
-          <w:shd w:val="clear" w:color="auto" w:fill="FFFFFF"/>
-        </w:rPr>
-        <w:tab/>
-      </w:r>
-      <w:r>
-        <w:rPr>
-          <w:rStyle w:val="Strong"/>
-          <w:rFonts w:eastAsia="Times New Roman"/>
-          <w:b w:val="0"/>
-          <w:bCs w:val="0"/>
-          <w:sz w:val="16"/>
-          <w:szCs w:val="16"/>
-          <w:shd w:val="clear" w:color="auto" w:fill="FFFFFF"/>
-        </w:rPr>
-        <w:t xml:space="preserve">   </w:t>
-      </w:r>
-      <w:r>
-        <w:rPr>
-          <w:rFonts w:eastAsia="Times New Roman"/>
-          <w:sz w:val="16"/>
-          <w:szCs w:val="16"/>
-        </w:rPr>
-        <w:t xml:space="preserve">Diplomate, American Board of Psychiatry &amp; Neurology (ABPN) </w:t>
-      </w:r>
-    </w:p>
-    <w:p>
-      <w:pPr>
-        <w:rPr>
-          <w:rFonts w:eastAsia="Times New Roman"/>
-          <w:sz w:val="16"/>
-          <w:szCs w:val="16"/>
-        </w:rPr>
-      </w:pPr>
-      <w:r>
-        <w:rPr>
-          <w:rFonts w:eastAsia="Times New Roman"/>
-          <w:sz w:val="16"/>
-          <w:szCs w:val="16"/>
-        </w:rPr>
-        <w:t xml:space="preserve">Website: </w:t>
-      </w:r>
-      <w:proofErr w:type="spellStart"/>
-      <w:r>
-        <w:rPr>
-          <w:rFonts w:eastAsia="Times New Roman"/>
-          <w:sz w:val="16"/>
-          <w:szCs w:val="16"/>
-        </w:rPr>
-        <w:t>Myneuro.care</w:t>
-      </w:r>
-      <w:proofErr w:type="spellEnd"/>
-      <w:r>
-        <w:rPr>
-          <w:rFonts w:eastAsia="Times New Roman"/>
-          <w:sz w:val="16"/>
-          <w:szCs w:val="16"/>
-        </w:rPr>
-        <w:tab/>
-      </w:r>
-      <w:r>
-        <w:rPr>
-          <w:rFonts w:eastAsia="Times New Roman"/>
-          <w:sz w:val="16"/>
-          <w:szCs w:val="16"/>
-        </w:rPr>
-        <w:tab/>
-      </w:r>
-      <w:r>
-        <w:rPr>
-          <w:rFonts w:eastAsia="Times New Roman"/>
-          <w:sz w:val="16"/>
-          <w:szCs w:val="16"/>
-        </w:rPr>
-        <w:tab/>
-      </w:r>
-      <w:r>
-        <w:rPr>
-          <w:rFonts w:eastAsia="Times New Roman"/>
-          <w:sz w:val="16"/>
-          <w:szCs w:val="16"/>
-        </w:rPr>
-        <w:tab/>
-      </w:r>
-      <w:r>
-        <w:rPr>
-          <w:rFonts w:eastAsia="Times New Roman"/>
-          <w:sz w:val="16"/>
-          <w:szCs w:val="16"/>
-        </w:rPr>
-        <w:tab/>
-      </w:r>
-      <w:r>
-        <w:rPr>
-          <w:rFonts w:eastAsia="Times New Roman"/>
-          <w:sz w:val="16"/>
-          <w:szCs w:val="16"/>
-        </w:rPr>
-        <w:tab/>
-      </w:r>
-      <w:r>
-        <w:rPr>
-          <w:rFonts w:eastAsia="Times New Roman"/>
-          <w:sz w:val="16"/>
-          <w:szCs w:val="16"/>
-        </w:rPr>
-        <w:tab/>
-      </w:r>
-      <w:r>
-        <w:rPr>
-          <w:rFonts w:eastAsia="Times New Roman"/>
-          <w:sz w:val="16"/>
-          <w:szCs w:val="16"/>
-        </w:rPr>
-        <w:tab/>
-      </w:r>
-      <w:r>
-        <w:rPr>
-          <w:rFonts w:eastAsia="Times New Roman"/>
-          <w:sz w:val="16"/>
-          <w:szCs w:val="16"/>
-        </w:rPr>
-        <w:tab/>
-      </w:r>
-      <w:r>
-        <w:rPr>
-          <w:rFonts w:eastAsia="Times New Roman"/>
-          <w:sz w:val="16"/>
-          <w:szCs w:val="16"/>
-        </w:rPr>
-        <w:tab/>
-      </w:r>
-      <w:r>
-        <w:rPr>
-          <w:rFonts w:eastAsia="Times New Roman"/>
-          <w:sz w:val="16"/>
-          <w:szCs w:val="16"/>
-        </w:rPr>
-        <w:tab/>
-      </w:r>
-      <w:r>
-        <w:rPr>
-          <w:rFonts w:eastAsia="Times New Roman"/>
-          <w:sz w:val="16"/>
-          <w:szCs w:val="16"/>
-        </w:rPr>
-        <w:tab/>
-        <w:t>page 4</w:t>
-      </w:r>
-      <w:r>
-        <w:rPr>
-          <w:rFonts w:eastAsia="Times New Roman"/>
-          <w:sz w:val="16"/>
-          <w:szCs w:val="16"/>
-        </w:rPr>
-        <w:t xml:space="preserve"> of 7 </w:t>
-      </w:r>
-    </w:p>
-    <w:p>
-      <w:pPr>
-        <w:rPr>
-          <w:rFonts w:eastAsia="Times New Roman"/>
           <w:b/>
         </w:rPr>
-      </w:pPr>
-    </w:p>
-    <w:p>
-      <w:pPr>
-        <w:rPr>
-          <w:rFonts w:eastAsia="Times New Roman"/>
-          <w:b/>
-        </w:rPr>
-      </w:pPr>
-      <w:r>
-        <w:rPr>
-          <w:rFonts w:eastAsia="Times New Roman"/>
-          <w:b/>
-        </w:rPr>
+        <w:lastRenderedPageBreak/>
         <w:t xml:space="preserve">RECREATIONAL DRUG USE </w:t>
       </w:r>
       <w:r>
@@ -8144,29 +6749,14 @@
           <w:i/>
           <w:highlight w:val="yellow"/>
         </w:rPr>
-        <w:t xml:space="preserve">fill in the </w:t>
+        <w:t>fill in the blanks</w:t>
       </w:r>
       <w:r>
         <w:rPr>
           <w:rFonts w:eastAsia="Times New Roman"/>
           <w:i/>
-          <w:highlight w:val="yellow"/>
-        </w:rPr>
-        <w:t>blanks</w:t>
-      </w:r>
-      <w:r>
-        <w:rPr>
-          <w:rFonts w:eastAsia="Times New Roman"/>
-          <w:i/>
-        </w:rPr>
-        <w:t>)</w:t>
-      </w:r>
-      <w:r>
-        <w:rPr>
-          <w:rFonts w:eastAsia="Times New Roman"/>
-          <w:i/>
-        </w:rPr>
-        <w:t xml:space="preserve"> </w:t>
+        </w:rPr>
+        <w:t xml:space="preserve">) </w:t>
       </w:r>
     </w:p>
     <w:p>
@@ -8368,13 +6958,7 @@
               <w:rPr>
                 <w:rFonts w:eastAsia="Times New Roman"/>
               </w:rPr>
-              <w:t xml:space="preserve">I do not use illicit drugs but have use them extensively in the past including: </w:t>
-            </w:r>
-            <w:r>
-              <w:rPr>
-                <w:rFonts w:eastAsia="Times New Roman"/>
-              </w:rPr>
-              <w:t xml:space="preserve">crack, </w:t>
+              <w:t xml:space="preserve">I do not use illicit drugs but have use them extensively in the past including: crack, </w:t>
             </w:r>
             <w:r>
               <w:rPr>
@@ -8398,13 +6982,7 @@
               <w:rPr>
                 <w:rFonts w:eastAsia="Times New Roman"/>
               </w:rPr>
-              <w:t>amphetamines</w:t>
-            </w:r>
-            <w:r>
-              <w:rPr>
-                <w:rFonts w:eastAsia="Times New Roman"/>
-              </w:rPr>
-              <w:t xml:space="preserve">, </w:t>
+              <w:t xml:space="preserve">amphetamines, </w:t>
             </w:r>
             <w:r>
               <w:rPr>
@@ -8462,14 +7040,7 @@
           <w:rFonts w:eastAsia="Times New Roman"/>
           <w:b/>
         </w:rPr>
-        <w:t xml:space="preserve"> </w:t>
-      </w:r>
-      <w:r>
-        <w:rPr>
-          <w:rFonts w:eastAsia="Times New Roman"/>
-          <w:b/>
-        </w:rPr>
-        <w:t>(</w:t>
+        <w:t xml:space="preserve"> (</w:t>
       </w:r>
       <w:r>
         <w:rPr>
@@ -8798,13 +7369,7 @@
               <w:rPr>
                 <w:rFonts w:eastAsia="Times New Roman"/>
               </w:rPr>
-              <w:t>I drink ___ cups of coffee per day</w:t>
-            </w:r>
-            <w:r>
-              <w:rPr>
-                <w:rFonts w:eastAsia="Times New Roman"/>
-              </w:rPr>
-              <w:t xml:space="preserve"> ___ days per week</w:t>
+              <w:t>I drink ___ cups of coffee per day ___ days per week</w:t>
             </w:r>
           </w:p>
         </w:tc>
@@ -8884,13 +7449,7 @@
               <w:rPr>
                 <w:rFonts w:eastAsia="Times New Roman"/>
               </w:rPr>
-              <w:t>I drink __ cups of black tea per day</w:t>
-            </w:r>
-            <w:r>
-              <w:rPr>
-                <w:rFonts w:eastAsia="Times New Roman"/>
-              </w:rPr>
-              <w:t xml:space="preserve"> ___</w:t>
+              <w:t>I drink __ cups of black tea per day ___</w:t>
             </w:r>
             <w:r>
               <w:rPr>
@@ -9012,13 +7571,7 @@
               <w:rPr>
                 <w:rFonts w:eastAsia="Times New Roman"/>
               </w:rPr>
-              <w:t xml:space="preserve"> </w:t>
-            </w:r>
-            <w:r>
-              <w:rPr>
-                <w:rFonts w:eastAsia="Times New Roman"/>
-              </w:rPr>
-              <w:t>days per week</w:t>
+              <w:t xml:space="preserve"> days per week</w:t>
             </w:r>
           </w:p>
         </w:tc>
@@ -9238,14 +7791,7 @@
           <w:rFonts w:eastAsia="Times New Roman"/>
           <w:b/>
         </w:rPr>
-        <w:t xml:space="preserve"> </w:t>
-      </w:r>
-      <w:r>
-        <w:rPr>
-          <w:rFonts w:eastAsia="Times New Roman"/>
-          <w:b/>
-        </w:rPr>
-        <w:t>(</w:t>
+        <w:t xml:space="preserve"> (</w:t>
       </w:r>
       <w:r>
         <w:rPr>
@@ -9284,14 +7830,7 @@
           <w:rFonts w:eastAsia="Times New Roman"/>
           <w:i/>
         </w:rPr>
-        <w:t>, fill out the info on stress relief activities</w:t>
-      </w:r>
-      <w:r>
-        <w:rPr>
-          <w:rFonts w:eastAsia="Times New Roman"/>
-          <w:i/>
-        </w:rPr>
-        <w:t>)</w:t>
+        <w:t>, fill out the info on stress relief activities)</w:t>
       </w:r>
     </w:p>
     <w:p>
@@ -9519,21 +8058,7 @@
                 <w:rFonts w:eastAsia="Times New Roman"/>
                 <w:i/>
               </w:rPr>
-              <w:t>i</w:t>
-            </w:r>
-            <w:r>
-              <w:rPr>
-                <w:rFonts w:eastAsia="Times New Roman"/>
-                <w:i/>
-              </w:rPr>
-              <w:t xml:space="preserve">nsert your activities </w:t>
-            </w:r>
-            <w:r>
-              <w:rPr>
-                <w:rFonts w:eastAsia="Times New Roman"/>
-                <w:i/>
-              </w:rPr>
-              <w:t>here</w:t>
+              <w:t>insert your activities here</w:t>
             </w:r>
           </w:p>
           <w:p>
@@ -9547,6 +8072,14 @@
         </w:tc>
       </w:tr>
     </w:tbl>
+    <w:p>
+      <w:pPr>
+        <w:rPr>
+          <w:rFonts w:eastAsia="Times New Roman"/>
+          <w:b/>
+        </w:rPr>
+      </w:pPr>
+    </w:p>
     <w:p>
       <w:pPr>
         <w:rPr>
@@ -9674,154 +8207,6 @@
           <w:szCs w:val="16"/>
         </w:rPr>
       </w:pPr>
-      <w:r>
-        <w:rPr>
-          <w:rFonts w:eastAsia="Times New Roman"/>
-          <w:sz w:val="16"/>
-          <w:szCs w:val="16"/>
-        </w:rPr>
-        <w:t xml:space="preserve">24631 Willow </w:t>
-      </w:r>
-      <w:proofErr w:type="spellStart"/>
-      <w:r>
-        <w:rPr>
-          <w:rFonts w:eastAsia="Times New Roman"/>
-          <w:sz w:val="16"/>
-          <w:szCs w:val="16"/>
-        </w:rPr>
-        <w:t>Ter</w:t>
-      </w:r>
-      <w:proofErr w:type="spellEnd"/>
-      <w:r>
-        <w:rPr>
-          <w:rFonts w:eastAsia="Times New Roman"/>
-          <w:sz w:val="16"/>
-          <w:szCs w:val="16"/>
-        </w:rPr>
-        <w:t xml:space="preserve"> #1</w:t>
-      </w:r>
-      <w:r>
-        <w:rPr>
-          <w:rFonts w:eastAsia="Times New Roman"/>
-          <w:sz w:val="16"/>
-          <w:szCs w:val="16"/>
-        </w:rPr>
-        <w:tab/>
-      </w:r>
-      <w:r>
-        <w:rPr>
-          <w:rFonts w:eastAsia="Times New Roman"/>
-          <w:sz w:val="16"/>
-          <w:szCs w:val="16"/>
-        </w:rPr>
-        <w:tab/>
-      </w:r>
-      <w:r>
-        <w:rPr>
-          <w:rFonts w:eastAsia="Times New Roman"/>
-          <w:sz w:val="16"/>
-          <w:szCs w:val="16"/>
-        </w:rPr>
-        <w:tab/>
-      </w:r>
-      <w:r>
-        <w:rPr>
-          <w:rFonts w:eastAsia="Times New Roman"/>
-          <w:sz w:val="16"/>
-          <w:szCs w:val="16"/>
-        </w:rPr>
-        <w:tab/>
-      </w:r>
-      <w:r>
-        <w:rPr>
-          <w:rFonts w:eastAsia="Times New Roman"/>
-          <w:sz w:val="16"/>
-          <w:szCs w:val="16"/>
-        </w:rPr>
-        <w:tab/>
-      </w:r>
-      <w:r>
-        <w:rPr>
-          <w:rFonts w:eastAsia="Times New Roman"/>
-          <w:sz w:val="16"/>
-          <w:szCs w:val="16"/>
-        </w:rPr>
-        <w:tab/>
-      </w:r>
-      <w:r>
-        <w:rPr>
-          <w:rFonts w:eastAsia="Times New Roman"/>
-          <w:sz w:val="16"/>
-          <w:szCs w:val="16"/>
-        </w:rPr>
-        <w:tab/>
-      </w:r>
-      <w:r>
-        <w:rPr>
-          <w:rFonts w:eastAsia="Times New Roman"/>
-          <w:sz w:val="16"/>
-          <w:szCs w:val="16"/>
-        </w:rPr>
-        <w:tab/>
-      </w:r>
-      <w:r>
-        <w:rPr>
-          <w:rFonts w:eastAsia="Times New Roman"/>
-          <w:sz w:val="16"/>
-          <w:szCs w:val="16"/>
-        </w:rPr>
-        <w:tab/>
-      </w:r>
-      <w:r>
-        <w:rPr>
-          <w:rFonts w:eastAsia="Times New Roman"/>
-          <w:sz w:val="16"/>
-          <w:szCs w:val="16"/>
-        </w:rPr>
-        <w:tab/>
-      </w:r>
-      <w:r>
-        <w:rPr>
-          <w:rFonts w:eastAsia="Times New Roman"/>
-          <w:sz w:val="16"/>
-          <w:szCs w:val="16"/>
-        </w:rPr>
-        <w:tab/>
-      </w:r>
-      <w:r>
-        <w:rPr>
-          <w:rFonts w:eastAsia="Times New Roman"/>
-          <w:sz w:val="16"/>
-          <w:szCs w:val="16"/>
-        </w:rPr>
-        <w:t xml:space="preserve">             </w:t>
-      </w:r>
-      <w:r>
-        <w:rPr>
-          <w:rFonts w:eastAsia="Times New Roman"/>
-          <w:sz w:val="16"/>
-          <w:szCs w:val="16"/>
-        </w:rPr>
-        <w:t xml:space="preserve">Galina </w:t>
-      </w:r>
-      <w:proofErr w:type="spellStart"/>
-      <w:r>
-        <w:rPr>
-          <w:rFonts w:eastAsia="Times New Roman"/>
-          <w:sz w:val="16"/>
-          <w:szCs w:val="16"/>
-        </w:rPr>
-        <w:t>Nikolskaya</w:t>
-      </w:r>
-      <w:proofErr w:type="spellEnd"/>
-      <w:r>
-        <w:rPr>
-          <w:rFonts w:eastAsia="Times New Roman"/>
-          <w:sz w:val="16"/>
-          <w:szCs w:val="16"/>
-        </w:rPr>
-        <w:t>, MD</w:t>
-      </w:r>
     </w:p>
     <w:p>
       <w:pPr>
@@ -9829,406 +8214,6 @@
           <w:rFonts w:eastAsia="Times New Roman"/>
           <w:sz w:val="16"/>
           <w:szCs w:val="16"/>
-        </w:rPr>
-      </w:pPr>
-      <w:r>
-        <w:rPr>
-          <w:rFonts w:eastAsia="Times New Roman"/>
-          <w:sz w:val="16"/>
-          <w:szCs w:val="16"/>
-        </w:rPr>
-        <w:t>Harbor, CA 90710</w:t>
-      </w:r>
-      <w:r>
-        <w:rPr>
-          <w:rFonts w:eastAsia="Times New Roman"/>
-          <w:sz w:val="16"/>
-          <w:szCs w:val="16"/>
-        </w:rPr>
-        <w:tab/>
-      </w:r>
-      <w:r>
-        <w:rPr>
-          <w:rFonts w:eastAsia="Times New Roman"/>
-          <w:sz w:val="16"/>
-          <w:szCs w:val="16"/>
-        </w:rPr>
-        <w:tab/>
-      </w:r>
-      <w:r>
-        <w:rPr>
-          <w:rFonts w:eastAsia="Times New Roman"/>
-          <w:sz w:val="16"/>
-          <w:szCs w:val="16"/>
-        </w:rPr>
-        <w:tab/>
-      </w:r>
-      <w:r>
-        <w:rPr>
-          <w:rFonts w:eastAsia="Times New Roman"/>
-          <w:sz w:val="16"/>
-          <w:szCs w:val="16"/>
-        </w:rPr>
-        <w:tab/>
-      </w:r>
-      <w:r>
-        <w:rPr>
-          <w:rFonts w:eastAsia="Times New Roman"/>
-          <w:sz w:val="16"/>
-          <w:szCs w:val="16"/>
-        </w:rPr>
-        <w:tab/>
-      </w:r>
-      <w:r>
-        <w:rPr>
-          <w:rFonts w:eastAsia="Times New Roman"/>
-          <w:sz w:val="16"/>
-          <w:szCs w:val="16"/>
-        </w:rPr>
-        <w:tab/>
-      </w:r>
-      <w:r>
-        <w:rPr>
-          <w:rFonts w:eastAsia="Times New Roman"/>
-          <w:sz w:val="16"/>
-          <w:szCs w:val="16"/>
-        </w:rPr>
-        <w:tab/>
-      </w:r>
-      <w:r>
-        <w:rPr>
-          <w:rFonts w:eastAsia="Times New Roman"/>
-          <w:sz w:val="16"/>
-          <w:szCs w:val="16"/>
-        </w:rPr>
-        <w:tab/>
-      </w:r>
-      <w:r>
-        <w:rPr>
-          <w:rFonts w:eastAsia="Times New Roman"/>
-          <w:sz w:val="16"/>
-          <w:szCs w:val="16"/>
-        </w:rPr>
-        <w:tab/>
-      </w:r>
-      <w:r>
-        <w:rPr>
-          <w:rFonts w:eastAsia="Times New Roman"/>
-          <w:sz w:val="16"/>
-          <w:szCs w:val="16"/>
-        </w:rPr>
-        <w:tab/>
-      </w:r>
-      <w:r>
-        <w:rPr>
-          <w:rFonts w:eastAsia="Times New Roman"/>
-          <w:sz w:val="16"/>
-          <w:szCs w:val="16"/>
-        </w:rPr>
-        <w:t xml:space="preserve">           </w:t>
-      </w:r>
-      <w:r>
-        <w:rPr>
-          <w:rFonts w:eastAsia="Times New Roman"/>
-          <w:sz w:val="16"/>
-          <w:szCs w:val="16"/>
-        </w:rPr>
-        <w:t xml:space="preserve">President &amp; Founder of </w:t>
-      </w:r>
-      <w:proofErr w:type="spellStart"/>
-      <w:r>
-        <w:rPr>
-          <w:rFonts w:eastAsia="Times New Roman"/>
-          <w:sz w:val="16"/>
-          <w:szCs w:val="16"/>
-        </w:rPr>
-        <w:t>GNQNC.Inc</w:t>
-      </w:r>
-      <w:proofErr w:type="spellEnd"/>
-    </w:p>
-    <w:p>
-      <w:pPr>
-        <w:rPr>
-          <w:rFonts w:eastAsia="Times New Roman"/>
-          <w:sz w:val="16"/>
-          <w:szCs w:val="16"/>
-        </w:rPr>
-      </w:pPr>
-      <w:r>
-        <w:rPr>
-          <w:rFonts w:eastAsia="Times New Roman"/>
-          <w:sz w:val="16"/>
-          <w:szCs w:val="16"/>
-        </w:rPr>
-        <w:t xml:space="preserve">Fax: </w:t>
-      </w:r>
-      <w:hyperlink r:id="rId11" w:tgtFrame="_blank" w:history="1">
-        <w:r>
-          <w:rPr>
-            <w:rStyle w:val="Hyperlink"/>
-            <w:rFonts w:eastAsia="Times New Roman"/>
-            <w:color w:val="1155CC"/>
-            <w:sz w:val="16"/>
-            <w:szCs w:val="16"/>
-            <w:shd w:val="clear" w:color="auto" w:fill="FFFFFF"/>
-          </w:rPr>
-          <w:t>(413) 749-5954</w:t>
-        </w:r>
-      </w:hyperlink>
-      <w:r>
-        <w:rPr>
-          <w:rStyle w:val="Strong"/>
-          <w:rFonts w:eastAsia="Times New Roman"/>
-          <w:b w:val="0"/>
-          <w:bCs w:val="0"/>
-          <w:sz w:val="16"/>
-          <w:szCs w:val="16"/>
-          <w:shd w:val="clear" w:color="auto" w:fill="FFFFFF"/>
-        </w:rPr>
-        <w:tab/>
-      </w:r>
-      <w:r>
-        <w:rPr>
-          <w:rStyle w:val="Strong"/>
-          <w:rFonts w:eastAsia="Times New Roman"/>
-          <w:b w:val="0"/>
-          <w:bCs w:val="0"/>
-          <w:sz w:val="16"/>
-          <w:szCs w:val="16"/>
-          <w:shd w:val="clear" w:color="auto" w:fill="FFFFFF"/>
-        </w:rPr>
-        <w:tab/>
-      </w:r>
-      <w:r>
-        <w:rPr>
-          <w:rStyle w:val="Strong"/>
-          <w:rFonts w:eastAsia="Times New Roman"/>
-          <w:b w:val="0"/>
-          <w:bCs w:val="0"/>
-          <w:sz w:val="16"/>
-          <w:szCs w:val="16"/>
-          <w:shd w:val="clear" w:color="auto" w:fill="FFFFFF"/>
-        </w:rPr>
-        <w:tab/>
-      </w:r>
-      <w:r>
-        <w:rPr>
-          <w:rStyle w:val="Strong"/>
-          <w:rFonts w:eastAsia="Times New Roman"/>
-          <w:b w:val="0"/>
-          <w:bCs w:val="0"/>
-          <w:sz w:val="16"/>
-          <w:szCs w:val="16"/>
-          <w:shd w:val="clear" w:color="auto" w:fill="FFFFFF"/>
-        </w:rPr>
-        <w:tab/>
-      </w:r>
-      <w:r>
-        <w:rPr>
-          <w:rStyle w:val="Strong"/>
-          <w:rFonts w:eastAsia="Times New Roman"/>
-          <w:b w:val="0"/>
-          <w:bCs w:val="0"/>
-          <w:sz w:val="16"/>
-          <w:szCs w:val="16"/>
-          <w:shd w:val="clear" w:color="auto" w:fill="FFFFFF"/>
-        </w:rPr>
-        <w:tab/>
-      </w:r>
-      <w:r>
-        <w:rPr>
-          <w:rStyle w:val="Strong"/>
-          <w:rFonts w:eastAsia="Times New Roman"/>
-          <w:b w:val="0"/>
-          <w:bCs w:val="0"/>
-          <w:sz w:val="16"/>
-          <w:szCs w:val="16"/>
-          <w:shd w:val="clear" w:color="auto" w:fill="FFFFFF"/>
-        </w:rPr>
-        <w:tab/>
-      </w:r>
-      <w:r>
-        <w:rPr>
-          <w:rStyle w:val="Strong"/>
-          <w:rFonts w:eastAsia="Times New Roman"/>
-          <w:b w:val="0"/>
-          <w:bCs w:val="0"/>
-          <w:sz w:val="16"/>
-          <w:szCs w:val="16"/>
-          <w:shd w:val="clear" w:color="auto" w:fill="FFFFFF"/>
-        </w:rPr>
-        <w:tab/>
-      </w:r>
-      <w:r>
-        <w:rPr>
-          <w:rStyle w:val="Strong"/>
-          <w:rFonts w:eastAsia="Times New Roman"/>
-          <w:b w:val="0"/>
-          <w:bCs w:val="0"/>
-          <w:sz w:val="16"/>
-          <w:szCs w:val="16"/>
-          <w:shd w:val="clear" w:color="auto" w:fill="FFFFFF"/>
-        </w:rPr>
-        <w:tab/>
-      </w:r>
-      <w:r>
-        <w:rPr>
-          <w:rStyle w:val="Strong"/>
-          <w:rFonts w:eastAsia="Times New Roman"/>
-          <w:b w:val="0"/>
-          <w:bCs w:val="0"/>
-          <w:sz w:val="16"/>
-          <w:szCs w:val="16"/>
-          <w:shd w:val="clear" w:color="auto" w:fill="FFFFFF"/>
-        </w:rPr>
-        <w:t xml:space="preserve">   </w:t>
-      </w:r>
-      <w:r>
-        <w:rPr>
-          <w:rFonts w:eastAsia="Times New Roman"/>
-          <w:sz w:val="16"/>
-          <w:szCs w:val="16"/>
-        </w:rPr>
-        <w:t xml:space="preserve">Diplomate, American Board of Psychiatry &amp; Neurology (ABPN) </w:t>
-      </w:r>
-    </w:p>
-    <w:p>
-      <w:pPr>
-        <w:rPr>
-          <w:rFonts w:eastAsia="Times New Roman"/>
-          <w:sz w:val="16"/>
-          <w:szCs w:val="16"/>
-        </w:rPr>
-      </w:pPr>
-      <w:r>
-        <w:rPr>
-          <w:rFonts w:eastAsia="Times New Roman"/>
-          <w:sz w:val="16"/>
-          <w:szCs w:val="16"/>
-        </w:rPr>
-        <w:t xml:space="preserve">Website: </w:t>
-      </w:r>
-      <w:proofErr w:type="spellStart"/>
-      <w:r>
-        <w:rPr>
-          <w:rFonts w:eastAsia="Times New Roman"/>
-          <w:sz w:val="16"/>
-          <w:szCs w:val="16"/>
-        </w:rPr>
-        <w:t>Myneuro.care</w:t>
-      </w:r>
-      <w:proofErr w:type="spellEnd"/>
-      <w:r>
-        <w:rPr>
-          <w:rFonts w:eastAsia="Times New Roman"/>
-          <w:sz w:val="16"/>
-          <w:szCs w:val="16"/>
-        </w:rPr>
-        <w:tab/>
-      </w:r>
-      <w:r>
-        <w:rPr>
-          <w:rFonts w:eastAsia="Times New Roman"/>
-          <w:sz w:val="16"/>
-          <w:szCs w:val="16"/>
-        </w:rPr>
-        <w:tab/>
-      </w:r>
-      <w:r>
-        <w:rPr>
-          <w:rFonts w:eastAsia="Times New Roman"/>
-          <w:sz w:val="16"/>
-          <w:szCs w:val="16"/>
-        </w:rPr>
-        <w:tab/>
-      </w:r>
-      <w:r>
-        <w:rPr>
-          <w:rFonts w:eastAsia="Times New Roman"/>
-          <w:sz w:val="16"/>
-          <w:szCs w:val="16"/>
-        </w:rPr>
-        <w:tab/>
-      </w:r>
-      <w:r>
-        <w:rPr>
-          <w:rFonts w:eastAsia="Times New Roman"/>
-          <w:sz w:val="16"/>
-          <w:szCs w:val="16"/>
-        </w:rPr>
-        <w:tab/>
-      </w:r>
-      <w:r>
-        <w:rPr>
-          <w:rFonts w:eastAsia="Times New Roman"/>
-          <w:sz w:val="16"/>
-          <w:szCs w:val="16"/>
-        </w:rPr>
-        <w:tab/>
-      </w:r>
-      <w:r>
-        <w:rPr>
-          <w:rFonts w:eastAsia="Times New Roman"/>
-          <w:sz w:val="16"/>
-          <w:szCs w:val="16"/>
-        </w:rPr>
-        <w:tab/>
-      </w:r>
-      <w:r>
-        <w:rPr>
-          <w:rFonts w:eastAsia="Times New Roman"/>
-          <w:sz w:val="16"/>
-          <w:szCs w:val="16"/>
-        </w:rPr>
-        <w:tab/>
-      </w:r>
-      <w:r>
-        <w:rPr>
-          <w:rFonts w:eastAsia="Times New Roman"/>
-          <w:sz w:val="16"/>
-          <w:szCs w:val="16"/>
-        </w:rPr>
-        <w:tab/>
-      </w:r>
-      <w:r>
-        <w:rPr>
-          <w:rFonts w:eastAsia="Times New Roman"/>
-          <w:sz w:val="16"/>
-          <w:szCs w:val="16"/>
-        </w:rPr>
-        <w:tab/>
-      </w:r>
-      <w:r>
-        <w:rPr>
-          <w:rFonts w:eastAsia="Times New Roman"/>
-          <w:sz w:val="16"/>
-          <w:szCs w:val="16"/>
-        </w:rPr>
-        <w:tab/>
-      </w:r>
-      <w:r>
-        <w:rPr>
-          <w:rFonts w:eastAsia="Times New Roman"/>
-          <w:sz w:val="16"/>
-          <w:szCs w:val="16"/>
-        </w:rPr>
-        <w:tab/>
-        <w:t>page 5</w:t>
-      </w:r>
-      <w:r>
-        <w:rPr>
-          <w:rFonts w:eastAsia="Times New Roman"/>
-          <w:sz w:val="16"/>
-          <w:szCs w:val="16"/>
-        </w:rPr>
-        <w:t xml:space="preserve"> of 7 </w:t>
-      </w:r>
-    </w:p>
-    <w:p>
-      <w:pPr>
-        <w:rPr>
-          <w:rFonts w:eastAsia="Times New Roman"/>
-          <w:b/>
         </w:rPr>
       </w:pPr>
     </w:p>
@@ -10236,6 +8221,14 @@
       <w:pPr>
         <w:rPr>
           <w:rFonts w:eastAsia="Times New Roman"/>
+          <w:b/>
+        </w:rPr>
+      </w:pPr>
+    </w:p>
+    <w:p>
+      <w:pPr>
+        <w:rPr>
+          <w:rFonts w:eastAsia="Times New Roman"/>
           <w:i/>
         </w:rPr>
       </w:pPr>
@@ -10244,6 +8237,7 @@
           <w:rFonts w:eastAsia="Times New Roman"/>
           <w:b/>
         </w:rPr>
+        <w:lastRenderedPageBreak/>
         <w:t>FAMILY HISTORY</w:t>
       </w:r>
       <w:r>
@@ -12519,7 +10513,14 @@
                 <w:rFonts w:eastAsia="Times New Roman"/>
                 <w:b/>
               </w:rPr>
-              <w:t xml:space="preserve">EAR, NOSE, AND THROAT </w:t>
+              <w:t>ENT</w:t>
+            </w:r>
+            <w:r>
+              <w:rPr>
+                <w:rFonts w:eastAsia="Times New Roman"/>
+                <w:b/>
+              </w:rPr>
+              <w:t xml:space="preserve"> </w:t>
             </w:r>
           </w:p>
         </w:tc>
@@ -12956,375 +10957,375 @@
               <w:rPr>
                 <w:rFonts w:eastAsia="Times New Roman"/>
               </w:rPr>
+              <w:t xml:space="preserve">Loss of balance </w:t>
+            </w:r>
+          </w:p>
+        </w:tc>
+        <w:tc>
+          <w:tcPr>
+            <w:tcW w:w="622" w:type="dxa"/>
+          </w:tcPr>
+          <w:p>
+            <w:pPr>
+              <w:rPr>
+                <w:rFonts w:eastAsia="Times New Roman"/>
+                <w:b/>
+              </w:rPr>
+            </w:pPr>
+          </w:p>
+        </w:tc>
+        <w:tc>
+          <w:tcPr>
+            <w:tcW w:w="615" w:type="dxa"/>
+          </w:tcPr>
+          <w:p>
+            <w:pPr>
+              <w:rPr>
+                <w:rFonts w:eastAsia="Times New Roman"/>
+                <w:b/>
+              </w:rPr>
+            </w:pPr>
+          </w:p>
+        </w:tc>
+        <w:tc>
+          <w:tcPr>
+            <w:tcW w:w="3311" w:type="dxa"/>
+          </w:tcPr>
+          <w:p>
+            <w:pPr>
+              <w:rPr>
+                <w:rFonts w:eastAsia="Times New Roman"/>
+                <w:b/>
+              </w:rPr>
+            </w:pPr>
+          </w:p>
+        </w:tc>
+        <w:tc>
+          <w:tcPr>
+            <w:tcW w:w="3505" w:type="dxa"/>
+          </w:tcPr>
+          <w:p>
+            <w:pPr>
+              <w:rPr>
+                <w:rFonts w:eastAsia="Times New Roman"/>
+                <w:b/>
+              </w:rPr>
+            </w:pPr>
+          </w:p>
+        </w:tc>
+      </w:tr>
+      <w:tr>
+        <w:tc>
+          <w:tcPr>
+            <w:tcW w:w="2737" w:type="dxa"/>
+          </w:tcPr>
+          <w:p>
+            <w:pPr>
+              <w:rPr>
+                <w:rFonts w:eastAsia="Times New Roman"/>
+              </w:rPr>
+            </w:pPr>
+            <w:r>
+              <w:rPr>
+                <w:rFonts w:eastAsia="Times New Roman"/>
+              </w:rPr>
+              <w:t>Ear pain</w:t>
+            </w:r>
+          </w:p>
+        </w:tc>
+        <w:tc>
+          <w:tcPr>
+            <w:tcW w:w="622" w:type="dxa"/>
+          </w:tcPr>
+          <w:p>
+            <w:pPr>
+              <w:rPr>
+                <w:rFonts w:eastAsia="Times New Roman"/>
+                <w:b/>
+              </w:rPr>
+            </w:pPr>
+          </w:p>
+        </w:tc>
+        <w:tc>
+          <w:tcPr>
+            <w:tcW w:w="615" w:type="dxa"/>
+          </w:tcPr>
+          <w:p>
+            <w:pPr>
+              <w:rPr>
+                <w:rFonts w:eastAsia="Times New Roman"/>
+                <w:b/>
+              </w:rPr>
+            </w:pPr>
+          </w:p>
+        </w:tc>
+        <w:tc>
+          <w:tcPr>
+            <w:tcW w:w="3311" w:type="dxa"/>
+          </w:tcPr>
+          <w:p>
+            <w:pPr>
+              <w:rPr>
+                <w:rFonts w:eastAsia="Times New Roman"/>
+                <w:b/>
+              </w:rPr>
+            </w:pPr>
+          </w:p>
+        </w:tc>
+        <w:tc>
+          <w:tcPr>
+            <w:tcW w:w="3505" w:type="dxa"/>
+          </w:tcPr>
+          <w:p>
+            <w:pPr>
+              <w:rPr>
+                <w:rFonts w:eastAsia="Times New Roman"/>
+                <w:b/>
+              </w:rPr>
+            </w:pPr>
+          </w:p>
+        </w:tc>
+      </w:tr>
+      <w:tr>
+        <w:tc>
+          <w:tcPr>
+            <w:tcW w:w="2737" w:type="dxa"/>
+          </w:tcPr>
+          <w:p>
+            <w:pPr>
+              <w:rPr>
+                <w:rFonts w:eastAsia="Times New Roman"/>
+              </w:rPr>
+            </w:pPr>
+            <w:r>
+              <w:rPr>
+                <w:rFonts w:eastAsia="Times New Roman"/>
+              </w:rPr>
+              <w:t>Ear discharge</w:t>
+            </w:r>
+            <w:r>
+              <w:rPr>
+                <w:rFonts w:eastAsia="Times New Roman"/>
+              </w:rPr>
+              <w:t xml:space="preserve"> or ear rash</w:t>
+            </w:r>
+          </w:p>
+        </w:tc>
+        <w:tc>
+          <w:tcPr>
+            <w:tcW w:w="622" w:type="dxa"/>
+          </w:tcPr>
+          <w:p>
+            <w:pPr>
+              <w:rPr>
+                <w:rFonts w:eastAsia="Times New Roman"/>
+                <w:b/>
+              </w:rPr>
+            </w:pPr>
+          </w:p>
+        </w:tc>
+        <w:tc>
+          <w:tcPr>
+            <w:tcW w:w="615" w:type="dxa"/>
+          </w:tcPr>
+          <w:p>
+            <w:pPr>
+              <w:rPr>
+                <w:rFonts w:eastAsia="Times New Roman"/>
+                <w:b/>
+              </w:rPr>
+            </w:pPr>
+          </w:p>
+        </w:tc>
+        <w:tc>
+          <w:tcPr>
+            <w:tcW w:w="3311" w:type="dxa"/>
+          </w:tcPr>
+          <w:p>
+            <w:pPr>
+              <w:rPr>
+                <w:rFonts w:eastAsia="Times New Roman"/>
+                <w:b/>
+              </w:rPr>
+            </w:pPr>
+          </w:p>
+        </w:tc>
+        <w:tc>
+          <w:tcPr>
+            <w:tcW w:w="3505" w:type="dxa"/>
+          </w:tcPr>
+          <w:p>
+            <w:pPr>
+              <w:rPr>
+                <w:rFonts w:eastAsia="Times New Roman"/>
+                <w:b/>
+              </w:rPr>
+            </w:pPr>
+          </w:p>
+        </w:tc>
+      </w:tr>
+      <w:tr>
+        <w:tc>
+          <w:tcPr>
+            <w:tcW w:w="2737" w:type="dxa"/>
+          </w:tcPr>
+          <w:p>
+            <w:pPr>
+              <w:rPr>
+                <w:rFonts w:eastAsia="Times New Roman"/>
+              </w:rPr>
+            </w:pPr>
+            <w:r>
+              <w:rPr>
+                <w:rFonts w:eastAsia="Times New Roman"/>
+              </w:rPr>
+              <w:t>Hoarseness</w:t>
+            </w:r>
+          </w:p>
+        </w:tc>
+        <w:tc>
+          <w:tcPr>
+            <w:tcW w:w="622" w:type="dxa"/>
+          </w:tcPr>
+          <w:p>
+            <w:pPr>
+              <w:rPr>
+                <w:rFonts w:eastAsia="Times New Roman"/>
+                <w:b/>
+              </w:rPr>
+            </w:pPr>
+          </w:p>
+        </w:tc>
+        <w:tc>
+          <w:tcPr>
+            <w:tcW w:w="615" w:type="dxa"/>
+          </w:tcPr>
+          <w:p>
+            <w:pPr>
+              <w:rPr>
+                <w:rFonts w:eastAsia="Times New Roman"/>
+                <w:b/>
+              </w:rPr>
+            </w:pPr>
+          </w:p>
+        </w:tc>
+        <w:tc>
+          <w:tcPr>
+            <w:tcW w:w="3311" w:type="dxa"/>
+          </w:tcPr>
+          <w:p>
+            <w:pPr>
+              <w:rPr>
+                <w:rFonts w:eastAsia="Times New Roman"/>
+                <w:b/>
+              </w:rPr>
+            </w:pPr>
+          </w:p>
+        </w:tc>
+        <w:tc>
+          <w:tcPr>
+            <w:tcW w:w="3505" w:type="dxa"/>
+          </w:tcPr>
+          <w:p>
+            <w:pPr>
+              <w:rPr>
+                <w:rFonts w:eastAsia="Times New Roman"/>
+                <w:b/>
+              </w:rPr>
+            </w:pPr>
+          </w:p>
+        </w:tc>
+      </w:tr>
+      <w:tr>
+        <w:tc>
+          <w:tcPr>
+            <w:tcW w:w="2737" w:type="dxa"/>
+          </w:tcPr>
+          <w:p>
+            <w:pPr>
+              <w:rPr>
+                <w:rFonts w:eastAsia="Times New Roman"/>
+              </w:rPr>
+            </w:pPr>
+            <w:r>
+              <w:rPr>
+                <w:rFonts w:eastAsia="Times New Roman"/>
+              </w:rPr>
+              <w:t>Trouble swallowing</w:t>
+            </w:r>
+          </w:p>
+        </w:tc>
+        <w:tc>
+          <w:tcPr>
+            <w:tcW w:w="622" w:type="dxa"/>
+          </w:tcPr>
+          <w:p>
+            <w:pPr>
+              <w:rPr>
+                <w:rFonts w:eastAsia="Times New Roman"/>
+                <w:b/>
+              </w:rPr>
+            </w:pPr>
+          </w:p>
+        </w:tc>
+        <w:tc>
+          <w:tcPr>
+            <w:tcW w:w="615" w:type="dxa"/>
+          </w:tcPr>
+          <w:p>
+            <w:pPr>
+              <w:rPr>
+                <w:rFonts w:eastAsia="Times New Roman"/>
+                <w:b/>
+              </w:rPr>
+            </w:pPr>
+          </w:p>
+        </w:tc>
+        <w:tc>
+          <w:tcPr>
+            <w:tcW w:w="3311" w:type="dxa"/>
+          </w:tcPr>
+          <w:p>
+            <w:pPr>
+              <w:rPr>
+                <w:rFonts w:eastAsia="Times New Roman"/>
+                <w:b/>
+              </w:rPr>
+            </w:pPr>
+          </w:p>
+        </w:tc>
+        <w:tc>
+          <w:tcPr>
+            <w:tcW w:w="3505" w:type="dxa"/>
+          </w:tcPr>
+          <w:p>
+            <w:pPr>
+              <w:rPr>
+                <w:rFonts w:eastAsia="Times New Roman"/>
+                <w:b/>
+              </w:rPr>
+            </w:pPr>
+          </w:p>
+        </w:tc>
+      </w:tr>
+      <w:tr>
+        <w:tc>
+          <w:tcPr>
+            <w:tcW w:w="2737" w:type="dxa"/>
+          </w:tcPr>
+          <w:p>
+            <w:pPr>
+              <w:rPr>
+                <w:rFonts w:eastAsia="Times New Roman"/>
+                <w:b/>
+              </w:rPr>
+            </w:pPr>
+            <w:r>
+              <w:rPr>
+                <w:rFonts w:eastAsia="Times New Roman"/>
+                <w:b/>
+              </w:rPr>
               <w:lastRenderedPageBreak/>
-              <w:t xml:space="preserve">Loss of balance </w:t>
-            </w:r>
-          </w:p>
-        </w:tc>
-        <w:tc>
-          <w:tcPr>
-            <w:tcW w:w="622" w:type="dxa"/>
-          </w:tcPr>
-          <w:p>
-            <w:pPr>
-              <w:rPr>
-                <w:rFonts w:eastAsia="Times New Roman"/>
-                <w:b/>
-              </w:rPr>
-            </w:pPr>
-          </w:p>
-        </w:tc>
-        <w:tc>
-          <w:tcPr>
-            <w:tcW w:w="615" w:type="dxa"/>
-          </w:tcPr>
-          <w:p>
-            <w:pPr>
-              <w:rPr>
-                <w:rFonts w:eastAsia="Times New Roman"/>
-                <w:b/>
-              </w:rPr>
-            </w:pPr>
-          </w:p>
-        </w:tc>
-        <w:tc>
-          <w:tcPr>
-            <w:tcW w:w="3311" w:type="dxa"/>
-          </w:tcPr>
-          <w:p>
-            <w:pPr>
-              <w:rPr>
-                <w:rFonts w:eastAsia="Times New Roman"/>
-                <w:b/>
-              </w:rPr>
-            </w:pPr>
-          </w:p>
-        </w:tc>
-        <w:tc>
-          <w:tcPr>
-            <w:tcW w:w="3505" w:type="dxa"/>
-          </w:tcPr>
-          <w:p>
-            <w:pPr>
-              <w:rPr>
-                <w:rFonts w:eastAsia="Times New Roman"/>
-                <w:b/>
-              </w:rPr>
-            </w:pPr>
-          </w:p>
-        </w:tc>
-      </w:tr>
-      <w:tr>
-        <w:tc>
-          <w:tcPr>
-            <w:tcW w:w="2737" w:type="dxa"/>
-          </w:tcPr>
-          <w:p>
-            <w:pPr>
-              <w:rPr>
-                <w:rFonts w:eastAsia="Times New Roman"/>
-              </w:rPr>
-            </w:pPr>
-            <w:r>
-              <w:rPr>
-                <w:rFonts w:eastAsia="Times New Roman"/>
-              </w:rPr>
-              <w:t>Ear pain</w:t>
-            </w:r>
-          </w:p>
-        </w:tc>
-        <w:tc>
-          <w:tcPr>
-            <w:tcW w:w="622" w:type="dxa"/>
-          </w:tcPr>
-          <w:p>
-            <w:pPr>
-              <w:rPr>
-                <w:rFonts w:eastAsia="Times New Roman"/>
-                <w:b/>
-              </w:rPr>
-            </w:pPr>
-          </w:p>
-        </w:tc>
-        <w:tc>
-          <w:tcPr>
-            <w:tcW w:w="615" w:type="dxa"/>
-          </w:tcPr>
-          <w:p>
-            <w:pPr>
-              <w:rPr>
-                <w:rFonts w:eastAsia="Times New Roman"/>
-                <w:b/>
-              </w:rPr>
-            </w:pPr>
-          </w:p>
-        </w:tc>
-        <w:tc>
-          <w:tcPr>
-            <w:tcW w:w="3311" w:type="dxa"/>
-          </w:tcPr>
-          <w:p>
-            <w:pPr>
-              <w:rPr>
-                <w:rFonts w:eastAsia="Times New Roman"/>
-                <w:b/>
-              </w:rPr>
-            </w:pPr>
-          </w:p>
-        </w:tc>
-        <w:tc>
-          <w:tcPr>
-            <w:tcW w:w="3505" w:type="dxa"/>
-          </w:tcPr>
-          <w:p>
-            <w:pPr>
-              <w:rPr>
-                <w:rFonts w:eastAsia="Times New Roman"/>
-                <w:b/>
-              </w:rPr>
-            </w:pPr>
-          </w:p>
-        </w:tc>
-      </w:tr>
-      <w:tr>
-        <w:tc>
-          <w:tcPr>
-            <w:tcW w:w="2737" w:type="dxa"/>
-          </w:tcPr>
-          <w:p>
-            <w:pPr>
-              <w:rPr>
-                <w:rFonts w:eastAsia="Times New Roman"/>
-              </w:rPr>
-            </w:pPr>
-            <w:r>
-              <w:rPr>
-                <w:rFonts w:eastAsia="Times New Roman"/>
-              </w:rPr>
-              <w:t>Ear discharge</w:t>
-            </w:r>
-            <w:r>
-              <w:rPr>
-                <w:rFonts w:eastAsia="Times New Roman"/>
-              </w:rPr>
-              <w:t xml:space="preserve"> or ear rash</w:t>
-            </w:r>
-          </w:p>
-        </w:tc>
-        <w:tc>
-          <w:tcPr>
-            <w:tcW w:w="622" w:type="dxa"/>
-          </w:tcPr>
-          <w:p>
-            <w:pPr>
-              <w:rPr>
-                <w:rFonts w:eastAsia="Times New Roman"/>
-                <w:b/>
-              </w:rPr>
-            </w:pPr>
-          </w:p>
-        </w:tc>
-        <w:tc>
-          <w:tcPr>
-            <w:tcW w:w="615" w:type="dxa"/>
-          </w:tcPr>
-          <w:p>
-            <w:pPr>
-              <w:rPr>
-                <w:rFonts w:eastAsia="Times New Roman"/>
-                <w:b/>
-              </w:rPr>
-            </w:pPr>
-          </w:p>
-        </w:tc>
-        <w:tc>
-          <w:tcPr>
-            <w:tcW w:w="3311" w:type="dxa"/>
-          </w:tcPr>
-          <w:p>
-            <w:pPr>
-              <w:rPr>
-                <w:rFonts w:eastAsia="Times New Roman"/>
-                <w:b/>
-              </w:rPr>
-            </w:pPr>
-          </w:p>
-        </w:tc>
-        <w:tc>
-          <w:tcPr>
-            <w:tcW w:w="3505" w:type="dxa"/>
-          </w:tcPr>
-          <w:p>
-            <w:pPr>
-              <w:rPr>
-                <w:rFonts w:eastAsia="Times New Roman"/>
-                <w:b/>
-              </w:rPr>
-            </w:pPr>
-          </w:p>
-        </w:tc>
-      </w:tr>
-      <w:tr>
-        <w:tc>
-          <w:tcPr>
-            <w:tcW w:w="2737" w:type="dxa"/>
-          </w:tcPr>
-          <w:p>
-            <w:pPr>
-              <w:rPr>
-                <w:rFonts w:eastAsia="Times New Roman"/>
-              </w:rPr>
-            </w:pPr>
-            <w:r>
-              <w:rPr>
-                <w:rFonts w:eastAsia="Times New Roman"/>
-              </w:rPr>
-              <w:t>Hoarseness</w:t>
-            </w:r>
-          </w:p>
-        </w:tc>
-        <w:tc>
-          <w:tcPr>
-            <w:tcW w:w="622" w:type="dxa"/>
-          </w:tcPr>
-          <w:p>
-            <w:pPr>
-              <w:rPr>
-                <w:rFonts w:eastAsia="Times New Roman"/>
-                <w:b/>
-              </w:rPr>
-            </w:pPr>
-          </w:p>
-        </w:tc>
-        <w:tc>
-          <w:tcPr>
-            <w:tcW w:w="615" w:type="dxa"/>
-          </w:tcPr>
-          <w:p>
-            <w:pPr>
-              <w:rPr>
-                <w:rFonts w:eastAsia="Times New Roman"/>
-                <w:b/>
-              </w:rPr>
-            </w:pPr>
-          </w:p>
-        </w:tc>
-        <w:tc>
-          <w:tcPr>
-            <w:tcW w:w="3311" w:type="dxa"/>
-          </w:tcPr>
-          <w:p>
-            <w:pPr>
-              <w:rPr>
-                <w:rFonts w:eastAsia="Times New Roman"/>
-                <w:b/>
-              </w:rPr>
-            </w:pPr>
-          </w:p>
-        </w:tc>
-        <w:tc>
-          <w:tcPr>
-            <w:tcW w:w="3505" w:type="dxa"/>
-          </w:tcPr>
-          <w:p>
-            <w:pPr>
-              <w:rPr>
-                <w:rFonts w:eastAsia="Times New Roman"/>
-                <w:b/>
-              </w:rPr>
-            </w:pPr>
-          </w:p>
-        </w:tc>
-      </w:tr>
-      <w:tr>
-        <w:tc>
-          <w:tcPr>
-            <w:tcW w:w="2737" w:type="dxa"/>
-          </w:tcPr>
-          <w:p>
-            <w:pPr>
-              <w:rPr>
-                <w:rFonts w:eastAsia="Times New Roman"/>
-              </w:rPr>
-            </w:pPr>
-            <w:r>
-              <w:rPr>
-                <w:rFonts w:eastAsia="Times New Roman"/>
-              </w:rPr>
-              <w:t>Trouble swallowing</w:t>
-            </w:r>
-          </w:p>
-        </w:tc>
-        <w:tc>
-          <w:tcPr>
-            <w:tcW w:w="622" w:type="dxa"/>
-          </w:tcPr>
-          <w:p>
-            <w:pPr>
-              <w:rPr>
-                <w:rFonts w:eastAsia="Times New Roman"/>
-                <w:b/>
-              </w:rPr>
-            </w:pPr>
-          </w:p>
-        </w:tc>
-        <w:tc>
-          <w:tcPr>
-            <w:tcW w:w="615" w:type="dxa"/>
-          </w:tcPr>
-          <w:p>
-            <w:pPr>
-              <w:rPr>
-                <w:rFonts w:eastAsia="Times New Roman"/>
-                <w:b/>
-              </w:rPr>
-            </w:pPr>
-          </w:p>
-        </w:tc>
-        <w:tc>
-          <w:tcPr>
-            <w:tcW w:w="3311" w:type="dxa"/>
-          </w:tcPr>
-          <w:p>
-            <w:pPr>
-              <w:rPr>
-                <w:rFonts w:eastAsia="Times New Roman"/>
-                <w:b/>
-              </w:rPr>
-            </w:pPr>
-          </w:p>
-        </w:tc>
-        <w:tc>
-          <w:tcPr>
-            <w:tcW w:w="3505" w:type="dxa"/>
-          </w:tcPr>
-          <w:p>
-            <w:pPr>
-              <w:rPr>
-                <w:rFonts w:eastAsia="Times New Roman"/>
-                <w:b/>
-              </w:rPr>
-            </w:pPr>
-          </w:p>
-        </w:tc>
-      </w:tr>
-      <w:tr>
-        <w:tc>
-          <w:tcPr>
-            <w:tcW w:w="2737" w:type="dxa"/>
-          </w:tcPr>
-          <w:p>
-            <w:pPr>
-              <w:rPr>
-                <w:rFonts w:eastAsia="Times New Roman"/>
-                <w:b/>
-              </w:rPr>
-            </w:pPr>
-            <w:r>
-              <w:rPr>
-                <w:rFonts w:eastAsia="Times New Roman"/>
-                <w:b/>
-              </w:rPr>
               <w:t xml:space="preserve">GENITOURINARY </w:t>
             </w:r>
           </w:p>
@@ -16245,303 +14246,303 @@
               <w:rPr>
                 <w:rFonts w:eastAsia="Times New Roman"/>
               </w:rPr>
+              <w:t>Environmental allergies</w:t>
+            </w:r>
+          </w:p>
+        </w:tc>
+        <w:tc>
+          <w:tcPr>
+            <w:tcW w:w="622" w:type="dxa"/>
+          </w:tcPr>
+          <w:p>
+            <w:pPr>
+              <w:rPr>
+                <w:rFonts w:eastAsia="Times New Roman"/>
+                <w:b/>
+              </w:rPr>
+            </w:pPr>
+          </w:p>
+        </w:tc>
+        <w:tc>
+          <w:tcPr>
+            <w:tcW w:w="615" w:type="dxa"/>
+          </w:tcPr>
+          <w:p>
+            <w:pPr>
+              <w:rPr>
+                <w:rFonts w:eastAsia="Times New Roman"/>
+                <w:b/>
+              </w:rPr>
+            </w:pPr>
+          </w:p>
+        </w:tc>
+        <w:tc>
+          <w:tcPr>
+            <w:tcW w:w="3311" w:type="dxa"/>
+          </w:tcPr>
+          <w:p>
+            <w:pPr>
+              <w:rPr>
+                <w:rFonts w:eastAsia="Times New Roman"/>
+                <w:b/>
+              </w:rPr>
+            </w:pPr>
+          </w:p>
+        </w:tc>
+        <w:tc>
+          <w:tcPr>
+            <w:tcW w:w="3505" w:type="dxa"/>
+          </w:tcPr>
+          <w:p>
+            <w:pPr>
+              <w:rPr>
+                <w:rFonts w:eastAsia="Times New Roman"/>
+                <w:b/>
+              </w:rPr>
+            </w:pPr>
+          </w:p>
+        </w:tc>
+      </w:tr>
+      <w:tr>
+        <w:tc>
+          <w:tcPr>
+            <w:tcW w:w="2737" w:type="dxa"/>
+          </w:tcPr>
+          <w:p>
+            <w:pPr>
+              <w:rPr>
+                <w:rFonts w:eastAsia="Times New Roman"/>
+              </w:rPr>
+            </w:pPr>
+            <w:r>
+              <w:rPr>
+                <w:rFonts w:eastAsia="Times New Roman"/>
+              </w:rPr>
+              <w:t xml:space="preserve">Skin rash </w:t>
+            </w:r>
+          </w:p>
+        </w:tc>
+        <w:tc>
+          <w:tcPr>
+            <w:tcW w:w="622" w:type="dxa"/>
+          </w:tcPr>
+          <w:p>
+            <w:pPr>
+              <w:rPr>
+                <w:rFonts w:eastAsia="Times New Roman"/>
+                <w:b/>
+              </w:rPr>
+            </w:pPr>
+          </w:p>
+        </w:tc>
+        <w:tc>
+          <w:tcPr>
+            <w:tcW w:w="615" w:type="dxa"/>
+          </w:tcPr>
+          <w:p>
+            <w:pPr>
+              <w:rPr>
+                <w:rFonts w:eastAsia="Times New Roman"/>
+                <w:b/>
+              </w:rPr>
+            </w:pPr>
+          </w:p>
+        </w:tc>
+        <w:tc>
+          <w:tcPr>
+            <w:tcW w:w="3311" w:type="dxa"/>
+          </w:tcPr>
+          <w:p>
+            <w:pPr>
+              <w:rPr>
+                <w:rFonts w:eastAsia="Times New Roman"/>
+                <w:b/>
+              </w:rPr>
+            </w:pPr>
+          </w:p>
+        </w:tc>
+        <w:tc>
+          <w:tcPr>
+            <w:tcW w:w="3505" w:type="dxa"/>
+          </w:tcPr>
+          <w:p>
+            <w:pPr>
+              <w:rPr>
+                <w:rFonts w:eastAsia="Times New Roman"/>
+                <w:b/>
+              </w:rPr>
+            </w:pPr>
+          </w:p>
+        </w:tc>
+      </w:tr>
+      <w:tr>
+        <w:tc>
+          <w:tcPr>
+            <w:tcW w:w="2737" w:type="dxa"/>
+          </w:tcPr>
+          <w:p>
+            <w:pPr>
+              <w:rPr>
+                <w:rFonts w:eastAsia="Times New Roman"/>
+              </w:rPr>
+            </w:pPr>
+            <w:r>
+              <w:rPr>
+                <w:rFonts w:eastAsia="Times New Roman"/>
+              </w:rPr>
+              <w:t>Joint pain</w:t>
+            </w:r>
+            <w:r>
+              <w:rPr>
+                <w:rFonts w:eastAsia="Times New Roman"/>
+              </w:rPr>
+              <w:t xml:space="preserve"> and stiffness</w:t>
+            </w:r>
+          </w:p>
+        </w:tc>
+        <w:tc>
+          <w:tcPr>
+            <w:tcW w:w="622" w:type="dxa"/>
+          </w:tcPr>
+          <w:p>
+            <w:pPr>
+              <w:rPr>
+                <w:rFonts w:eastAsia="Times New Roman"/>
+                <w:b/>
+              </w:rPr>
+            </w:pPr>
+          </w:p>
+        </w:tc>
+        <w:tc>
+          <w:tcPr>
+            <w:tcW w:w="615" w:type="dxa"/>
+          </w:tcPr>
+          <w:p>
+            <w:pPr>
+              <w:rPr>
+                <w:rFonts w:eastAsia="Times New Roman"/>
+                <w:b/>
+              </w:rPr>
+            </w:pPr>
+          </w:p>
+        </w:tc>
+        <w:tc>
+          <w:tcPr>
+            <w:tcW w:w="3311" w:type="dxa"/>
+          </w:tcPr>
+          <w:p>
+            <w:pPr>
+              <w:rPr>
+                <w:rFonts w:eastAsia="Times New Roman"/>
+                <w:b/>
+              </w:rPr>
+            </w:pPr>
+          </w:p>
+        </w:tc>
+        <w:tc>
+          <w:tcPr>
+            <w:tcW w:w="3505" w:type="dxa"/>
+          </w:tcPr>
+          <w:p>
+            <w:pPr>
+              <w:rPr>
+                <w:rFonts w:eastAsia="Times New Roman"/>
+                <w:b/>
+              </w:rPr>
+            </w:pPr>
+          </w:p>
+        </w:tc>
+      </w:tr>
+      <w:tr>
+        <w:tc>
+          <w:tcPr>
+            <w:tcW w:w="2737" w:type="dxa"/>
+          </w:tcPr>
+          <w:p>
+            <w:pPr>
+              <w:rPr>
+                <w:rFonts w:eastAsia="Times New Roman"/>
+                <w:b/>
+              </w:rPr>
+            </w:pPr>
+            <w:r>
+              <w:rPr>
+                <w:rFonts w:eastAsia="Times New Roman"/>
+                <w:b/>
+              </w:rPr>
+              <w:t xml:space="preserve">NEUROLOGIC </w:t>
+            </w:r>
+          </w:p>
+        </w:tc>
+        <w:tc>
+          <w:tcPr>
+            <w:tcW w:w="622" w:type="dxa"/>
+          </w:tcPr>
+          <w:p>
+            <w:pPr>
+              <w:rPr>
+                <w:rFonts w:eastAsia="Times New Roman"/>
+                <w:b/>
+              </w:rPr>
+            </w:pPr>
+          </w:p>
+        </w:tc>
+        <w:tc>
+          <w:tcPr>
+            <w:tcW w:w="615" w:type="dxa"/>
+          </w:tcPr>
+          <w:p>
+            <w:pPr>
+              <w:rPr>
+                <w:rFonts w:eastAsia="Times New Roman"/>
+                <w:b/>
+              </w:rPr>
+            </w:pPr>
+          </w:p>
+        </w:tc>
+        <w:tc>
+          <w:tcPr>
+            <w:tcW w:w="3311" w:type="dxa"/>
+          </w:tcPr>
+          <w:p>
+            <w:pPr>
+              <w:rPr>
+                <w:rFonts w:eastAsia="Times New Roman"/>
+                <w:b/>
+              </w:rPr>
+            </w:pPr>
+          </w:p>
+        </w:tc>
+        <w:tc>
+          <w:tcPr>
+            <w:tcW w:w="3505" w:type="dxa"/>
+          </w:tcPr>
+          <w:p>
+            <w:pPr>
+              <w:rPr>
+                <w:rFonts w:eastAsia="Times New Roman"/>
+                <w:b/>
+              </w:rPr>
+            </w:pPr>
+          </w:p>
+        </w:tc>
+      </w:tr>
+      <w:tr>
+        <w:tc>
+          <w:tcPr>
+            <w:tcW w:w="2737" w:type="dxa"/>
+          </w:tcPr>
+          <w:p>
+            <w:pPr>
+              <w:rPr>
+                <w:rFonts w:eastAsia="Times New Roman"/>
+              </w:rPr>
+            </w:pPr>
+            <w:r>
+              <w:rPr>
+                <w:rFonts w:eastAsia="Times New Roman"/>
+              </w:rPr>
               <w:lastRenderedPageBreak/>
-              <w:t>Environmental allergies</w:t>
-            </w:r>
-          </w:p>
-        </w:tc>
-        <w:tc>
-          <w:tcPr>
-            <w:tcW w:w="622" w:type="dxa"/>
-          </w:tcPr>
-          <w:p>
-            <w:pPr>
-              <w:rPr>
-                <w:rFonts w:eastAsia="Times New Roman"/>
-                <w:b/>
-              </w:rPr>
-            </w:pPr>
-          </w:p>
-        </w:tc>
-        <w:tc>
-          <w:tcPr>
-            <w:tcW w:w="615" w:type="dxa"/>
-          </w:tcPr>
-          <w:p>
-            <w:pPr>
-              <w:rPr>
-                <w:rFonts w:eastAsia="Times New Roman"/>
-                <w:b/>
-              </w:rPr>
-            </w:pPr>
-          </w:p>
-        </w:tc>
-        <w:tc>
-          <w:tcPr>
-            <w:tcW w:w="3311" w:type="dxa"/>
-          </w:tcPr>
-          <w:p>
-            <w:pPr>
-              <w:rPr>
-                <w:rFonts w:eastAsia="Times New Roman"/>
-                <w:b/>
-              </w:rPr>
-            </w:pPr>
-          </w:p>
-        </w:tc>
-        <w:tc>
-          <w:tcPr>
-            <w:tcW w:w="3505" w:type="dxa"/>
-          </w:tcPr>
-          <w:p>
-            <w:pPr>
-              <w:rPr>
-                <w:rFonts w:eastAsia="Times New Roman"/>
-                <w:b/>
-              </w:rPr>
-            </w:pPr>
-          </w:p>
-        </w:tc>
-      </w:tr>
-      <w:tr>
-        <w:tc>
-          <w:tcPr>
-            <w:tcW w:w="2737" w:type="dxa"/>
-          </w:tcPr>
-          <w:p>
-            <w:pPr>
-              <w:rPr>
-                <w:rFonts w:eastAsia="Times New Roman"/>
-              </w:rPr>
-            </w:pPr>
-            <w:r>
-              <w:rPr>
-                <w:rFonts w:eastAsia="Times New Roman"/>
-              </w:rPr>
-              <w:t xml:space="preserve">Skin rash </w:t>
-            </w:r>
-          </w:p>
-        </w:tc>
-        <w:tc>
-          <w:tcPr>
-            <w:tcW w:w="622" w:type="dxa"/>
-          </w:tcPr>
-          <w:p>
-            <w:pPr>
-              <w:rPr>
-                <w:rFonts w:eastAsia="Times New Roman"/>
-                <w:b/>
-              </w:rPr>
-            </w:pPr>
-          </w:p>
-        </w:tc>
-        <w:tc>
-          <w:tcPr>
-            <w:tcW w:w="615" w:type="dxa"/>
-          </w:tcPr>
-          <w:p>
-            <w:pPr>
-              <w:rPr>
-                <w:rFonts w:eastAsia="Times New Roman"/>
-                <w:b/>
-              </w:rPr>
-            </w:pPr>
-          </w:p>
-        </w:tc>
-        <w:tc>
-          <w:tcPr>
-            <w:tcW w:w="3311" w:type="dxa"/>
-          </w:tcPr>
-          <w:p>
-            <w:pPr>
-              <w:rPr>
-                <w:rFonts w:eastAsia="Times New Roman"/>
-                <w:b/>
-              </w:rPr>
-            </w:pPr>
-          </w:p>
-        </w:tc>
-        <w:tc>
-          <w:tcPr>
-            <w:tcW w:w="3505" w:type="dxa"/>
-          </w:tcPr>
-          <w:p>
-            <w:pPr>
-              <w:rPr>
-                <w:rFonts w:eastAsia="Times New Roman"/>
-                <w:b/>
-              </w:rPr>
-            </w:pPr>
-          </w:p>
-        </w:tc>
-      </w:tr>
-      <w:tr>
-        <w:tc>
-          <w:tcPr>
-            <w:tcW w:w="2737" w:type="dxa"/>
-          </w:tcPr>
-          <w:p>
-            <w:pPr>
-              <w:rPr>
-                <w:rFonts w:eastAsia="Times New Roman"/>
-              </w:rPr>
-            </w:pPr>
-            <w:r>
-              <w:rPr>
-                <w:rFonts w:eastAsia="Times New Roman"/>
-              </w:rPr>
-              <w:t>Joint pain</w:t>
-            </w:r>
-            <w:r>
-              <w:rPr>
-                <w:rFonts w:eastAsia="Times New Roman"/>
-              </w:rPr>
-              <w:t xml:space="preserve"> and stiffness</w:t>
-            </w:r>
-          </w:p>
-        </w:tc>
-        <w:tc>
-          <w:tcPr>
-            <w:tcW w:w="622" w:type="dxa"/>
-          </w:tcPr>
-          <w:p>
-            <w:pPr>
-              <w:rPr>
-                <w:rFonts w:eastAsia="Times New Roman"/>
-                <w:b/>
-              </w:rPr>
-            </w:pPr>
-          </w:p>
-        </w:tc>
-        <w:tc>
-          <w:tcPr>
-            <w:tcW w:w="615" w:type="dxa"/>
-          </w:tcPr>
-          <w:p>
-            <w:pPr>
-              <w:rPr>
-                <w:rFonts w:eastAsia="Times New Roman"/>
-                <w:b/>
-              </w:rPr>
-            </w:pPr>
-          </w:p>
-        </w:tc>
-        <w:tc>
-          <w:tcPr>
-            <w:tcW w:w="3311" w:type="dxa"/>
-          </w:tcPr>
-          <w:p>
-            <w:pPr>
-              <w:rPr>
-                <w:rFonts w:eastAsia="Times New Roman"/>
-                <w:b/>
-              </w:rPr>
-            </w:pPr>
-          </w:p>
-        </w:tc>
-        <w:tc>
-          <w:tcPr>
-            <w:tcW w:w="3505" w:type="dxa"/>
-          </w:tcPr>
-          <w:p>
-            <w:pPr>
-              <w:rPr>
-                <w:rFonts w:eastAsia="Times New Roman"/>
-                <w:b/>
-              </w:rPr>
-            </w:pPr>
-          </w:p>
-        </w:tc>
-      </w:tr>
-      <w:tr>
-        <w:tc>
-          <w:tcPr>
-            <w:tcW w:w="2737" w:type="dxa"/>
-          </w:tcPr>
-          <w:p>
-            <w:pPr>
-              <w:rPr>
-                <w:rFonts w:eastAsia="Times New Roman"/>
-                <w:b/>
-              </w:rPr>
-            </w:pPr>
-            <w:r>
-              <w:rPr>
-                <w:rFonts w:eastAsia="Times New Roman"/>
-                <w:b/>
-              </w:rPr>
-              <w:t xml:space="preserve">NEUROLOGIC </w:t>
-            </w:r>
-          </w:p>
-        </w:tc>
-        <w:tc>
-          <w:tcPr>
-            <w:tcW w:w="622" w:type="dxa"/>
-          </w:tcPr>
-          <w:p>
-            <w:pPr>
-              <w:rPr>
-                <w:rFonts w:eastAsia="Times New Roman"/>
-                <w:b/>
-              </w:rPr>
-            </w:pPr>
-          </w:p>
-        </w:tc>
-        <w:tc>
-          <w:tcPr>
-            <w:tcW w:w="615" w:type="dxa"/>
-          </w:tcPr>
-          <w:p>
-            <w:pPr>
-              <w:rPr>
-                <w:rFonts w:eastAsia="Times New Roman"/>
-                <w:b/>
-              </w:rPr>
-            </w:pPr>
-          </w:p>
-        </w:tc>
-        <w:tc>
-          <w:tcPr>
-            <w:tcW w:w="3311" w:type="dxa"/>
-          </w:tcPr>
-          <w:p>
-            <w:pPr>
-              <w:rPr>
-                <w:rFonts w:eastAsia="Times New Roman"/>
-                <w:b/>
-              </w:rPr>
-            </w:pPr>
-          </w:p>
-        </w:tc>
-        <w:tc>
-          <w:tcPr>
-            <w:tcW w:w="3505" w:type="dxa"/>
-          </w:tcPr>
-          <w:p>
-            <w:pPr>
-              <w:rPr>
-                <w:rFonts w:eastAsia="Times New Roman"/>
-                <w:b/>
-              </w:rPr>
-            </w:pPr>
-          </w:p>
-        </w:tc>
-      </w:tr>
-      <w:tr>
-        <w:tc>
-          <w:tcPr>
-            <w:tcW w:w="2737" w:type="dxa"/>
-          </w:tcPr>
-          <w:p>
-            <w:pPr>
-              <w:rPr>
-                <w:rFonts w:eastAsia="Times New Roman"/>
-              </w:rPr>
-            </w:pPr>
-            <w:r>
-              <w:rPr>
-                <w:rFonts w:eastAsia="Times New Roman"/>
-              </w:rPr>
               <w:t>Numbness/tingling sensation</w:t>
             </w:r>
           </w:p>
@@ -18339,7 +16340,7 @@
       </w:tblGrid>
       <w:tr>
         <w:trPr>
-          <w:trHeight w:val="1729"/>
+          <w:trHeight w:val="1898"/>
         </w:trPr>
         <w:tc>
           <w:tcPr>
@@ -18384,16 +16385,26 @@
                 <w:i/>
                 <w:highlight w:val="yellow"/>
               </w:rPr>
-              <w:t>for me</w:t>
-            </w:r>
-            <w:bookmarkStart w:id="0" w:name="_GoBack"/>
-            <w:bookmarkEnd w:id="0"/>
+              <w:t xml:space="preserve">for </w:t>
+            </w:r>
+            <w:proofErr w:type="spellStart"/>
+            <w:proofErr w:type="gramStart"/>
             <w:r>
               <w:rPr>
                 <w:rFonts w:eastAsia="Times New Roman"/>
                 <w:i/>
                 <w:highlight w:val="yellow"/>
               </w:rPr>
+              <w:t>Dr.Nikolskaya</w:t>
+            </w:r>
+            <w:proofErr w:type="spellEnd"/>
+            <w:proofErr w:type="gramEnd"/>
+            <w:r>
+              <w:rPr>
+                <w:rFonts w:eastAsia="Times New Roman"/>
+                <w:i/>
+                <w:highlight w:val="yellow"/>
+              </w:rPr>
               <w:t xml:space="preserve"> to have prior to your consultation</w:t>
             </w:r>
             <w:r>
@@ -18413,6 +16424,107 @@
         </w:tc>
       </w:tr>
     </w:tbl>
+    <w:p>
+      <w:pPr>
+        <w:tabs>
+          <w:tab w:val="right" w:pos="10800"/>
+        </w:tabs>
+        <w:rPr>
+          <w:rFonts w:eastAsia="Times New Roman"/>
+        </w:rPr>
+      </w:pPr>
+    </w:p>
+    <w:p>
+      <w:pPr>
+        <w:rPr>
+          <w:rFonts w:eastAsia="Times New Roman"/>
+        </w:rPr>
+      </w:pPr>
+      <w:r>
+        <w:rPr>
+          <w:rFonts w:eastAsia="Times New Roman"/>
+        </w:rPr>
+        <w:t>I give permission for the following people to discuss my care with </w:t>
+      </w:r>
+      <w:proofErr w:type="spellStart"/>
+      <w:proofErr w:type="gramStart"/>
+      <w:r>
+        <w:rPr>
+          <w:rFonts w:eastAsia="Times New Roman"/>
+        </w:rPr>
+        <w:t>Dr.Nikolskaya</w:t>
+      </w:r>
+      <w:proofErr w:type="spellEnd"/>
+      <w:proofErr w:type="gramEnd"/>
+      <w:r>
+        <w:rPr>
+          <w:rFonts w:eastAsia="Times New Roman"/>
+        </w:rPr>
+        <w:t xml:space="preserve"> and her staff. </w:t>
+      </w:r>
+    </w:p>
+    <w:p>
+      <w:pPr>
+        <w:rPr>
+          <w:rFonts w:eastAsia="Times New Roman"/>
+        </w:rPr>
+      </w:pPr>
+    </w:p>
+    <w:p>
+      <w:pPr>
+        <w:rPr>
+          <w:rFonts w:eastAsia="Times New Roman"/>
+        </w:rPr>
+      </w:pPr>
+      <w:proofErr w:type="gramStart"/>
+      <w:r>
+        <w:rPr>
+          <w:rFonts w:eastAsia="Times New Roman"/>
+        </w:rPr>
+        <w:t>Name  and</w:t>
+      </w:r>
+      <w:proofErr w:type="gramEnd"/>
+      <w:r>
+        <w:rPr>
+          <w:rFonts w:eastAsia="Times New Roman"/>
+        </w:rPr>
+        <w:t xml:space="preserve"> Relationship  ________________________________________________________________________ ________________________________________________________________________ </w:t>
+      </w:r>
+    </w:p>
+    <w:p>
+      <w:pPr>
+        <w:rPr>
+          <w:rFonts w:eastAsia="Times New Roman"/>
+        </w:rPr>
+      </w:pPr>
+    </w:p>
+    <w:p>
+      <w:pPr>
+        <w:rPr>
+          <w:rFonts w:eastAsia="Times New Roman"/>
+        </w:rPr>
+      </w:pPr>
+      <w:r>
+        <w:rPr>
+          <w:rFonts w:eastAsia="Times New Roman"/>
+        </w:rPr>
+        <w:t xml:space="preserve">Patient’s </w:t>
+      </w:r>
+      <w:proofErr w:type="gramStart"/>
+      <w:r>
+        <w:rPr>
+          <w:rFonts w:eastAsia="Times New Roman"/>
+        </w:rPr>
+        <w:t>Signature:_</w:t>
+      </w:r>
+      <w:proofErr w:type="gramEnd"/>
+      <w:r>
+        <w:rPr>
+          <w:rFonts w:eastAsia="Times New Roman"/>
+        </w:rPr>
+        <w:t>______________________ Date:___________________</w:t>
+      </w:r>
+    </w:p>
     <w:p>
       <w:pPr>
         <w:tabs>
@@ -18435,564 +16547,6 @@
     </w:p>
     <w:p>
       <w:pPr>
-        <w:rPr>
-          <w:rFonts w:eastAsia="Times New Roman"/>
-          <w:sz w:val="16"/>
-          <w:szCs w:val="16"/>
-        </w:rPr>
-      </w:pPr>
-      <w:r>
-        <w:rPr>
-          <w:rFonts w:eastAsia="Times New Roman"/>
-          <w:sz w:val="16"/>
-          <w:szCs w:val="16"/>
-        </w:rPr>
-        <w:t xml:space="preserve">24631 Willow </w:t>
-      </w:r>
-      <w:proofErr w:type="spellStart"/>
-      <w:r>
-        <w:rPr>
-          <w:rFonts w:eastAsia="Times New Roman"/>
-          <w:sz w:val="16"/>
-          <w:szCs w:val="16"/>
-        </w:rPr>
-        <w:t>Ter</w:t>
-      </w:r>
-      <w:proofErr w:type="spellEnd"/>
-      <w:r>
-        <w:rPr>
-          <w:rFonts w:eastAsia="Times New Roman"/>
-          <w:sz w:val="16"/>
-          <w:szCs w:val="16"/>
-        </w:rPr>
-        <w:t xml:space="preserve"> #1</w:t>
-      </w:r>
-      <w:r>
-        <w:rPr>
-          <w:rFonts w:eastAsia="Times New Roman"/>
-          <w:sz w:val="16"/>
-          <w:szCs w:val="16"/>
-        </w:rPr>
-        <w:tab/>
-      </w:r>
-      <w:r>
-        <w:rPr>
-          <w:rFonts w:eastAsia="Times New Roman"/>
-          <w:sz w:val="16"/>
-          <w:szCs w:val="16"/>
-        </w:rPr>
-        <w:tab/>
-      </w:r>
-      <w:r>
-        <w:rPr>
-          <w:rFonts w:eastAsia="Times New Roman"/>
-          <w:sz w:val="16"/>
-          <w:szCs w:val="16"/>
-        </w:rPr>
-        <w:tab/>
-      </w:r>
-      <w:r>
-        <w:rPr>
-          <w:rFonts w:eastAsia="Times New Roman"/>
-          <w:sz w:val="16"/>
-          <w:szCs w:val="16"/>
-        </w:rPr>
-        <w:tab/>
-      </w:r>
-      <w:r>
-        <w:rPr>
-          <w:rFonts w:eastAsia="Times New Roman"/>
-          <w:sz w:val="16"/>
-          <w:szCs w:val="16"/>
-        </w:rPr>
-        <w:tab/>
-      </w:r>
-      <w:r>
-        <w:rPr>
-          <w:rFonts w:eastAsia="Times New Roman"/>
-          <w:sz w:val="16"/>
-          <w:szCs w:val="16"/>
-        </w:rPr>
-        <w:tab/>
-      </w:r>
-      <w:r>
-        <w:rPr>
-          <w:rFonts w:eastAsia="Times New Roman"/>
-          <w:sz w:val="16"/>
-          <w:szCs w:val="16"/>
-        </w:rPr>
-        <w:tab/>
-      </w:r>
-      <w:r>
-        <w:rPr>
-          <w:rFonts w:eastAsia="Times New Roman"/>
-          <w:sz w:val="16"/>
-          <w:szCs w:val="16"/>
-        </w:rPr>
-        <w:tab/>
-      </w:r>
-      <w:r>
-        <w:rPr>
-          <w:rFonts w:eastAsia="Times New Roman"/>
-          <w:sz w:val="16"/>
-          <w:szCs w:val="16"/>
-        </w:rPr>
-        <w:tab/>
-      </w:r>
-      <w:r>
-        <w:rPr>
-          <w:rFonts w:eastAsia="Times New Roman"/>
-          <w:sz w:val="16"/>
-          <w:szCs w:val="16"/>
-        </w:rPr>
-        <w:tab/>
-      </w:r>
-      <w:r>
-        <w:rPr>
-          <w:rFonts w:eastAsia="Times New Roman"/>
-          <w:sz w:val="16"/>
-          <w:szCs w:val="16"/>
-        </w:rPr>
-        <w:tab/>
-      </w:r>
-      <w:r>
-        <w:rPr>
-          <w:rFonts w:eastAsia="Times New Roman"/>
-          <w:sz w:val="16"/>
-          <w:szCs w:val="16"/>
-        </w:rPr>
-        <w:t xml:space="preserve">             </w:t>
-      </w:r>
-      <w:r>
-        <w:rPr>
-          <w:rFonts w:eastAsia="Times New Roman"/>
-          <w:sz w:val="16"/>
-          <w:szCs w:val="16"/>
-        </w:rPr>
-        <w:t xml:space="preserve">Galina </w:t>
-      </w:r>
-      <w:proofErr w:type="spellStart"/>
-      <w:r>
-        <w:rPr>
-          <w:rFonts w:eastAsia="Times New Roman"/>
-          <w:sz w:val="16"/>
-          <w:szCs w:val="16"/>
-        </w:rPr>
-        <w:t>Nikolskaya</w:t>
-      </w:r>
-      <w:proofErr w:type="spellEnd"/>
-      <w:r>
-        <w:rPr>
-          <w:rFonts w:eastAsia="Times New Roman"/>
-          <w:sz w:val="16"/>
-          <w:szCs w:val="16"/>
-        </w:rPr>
-        <w:t>, MD</w:t>
-      </w:r>
-    </w:p>
-    <w:p>
-      <w:pPr>
-        <w:rPr>
-          <w:rFonts w:eastAsia="Times New Roman"/>
-          <w:sz w:val="16"/>
-          <w:szCs w:val="16"/>
-        </w:rPr>
-      </w:pPr>
-      <w:r>
-        <w:rPr>
-          <w:rFonts w:eastAsia="Times New Roman"/>
-          <w:sz w:val="16"/>
-          <w:szCs w:val="16"/>
-        </w:rPr>
-        <w:t>Harbor, CA 90710</w:t>
-      </w:r>
-      <w:r>
-        <w:rPr>
-          <w:rFonts w:eastAsia="Times New Roman"/>
-          <w:sz w:val="16"/>
-          <w:szCs w:val="16"/>
-        </w:rPr>
-        <w:tab/>
-      </w:r>
-      <w:r>
-        <w:rPr>
-          <w:rFonts w:eastAsia="Times New Roman"/>
-          <w:sz w:val="16"/>
-          <w:szCs w:val="16"/>
-        </w:rPr>
-        <w:tab/>
-      </w:r>
-      <w:r>
-        <w:rPr>
-          <w:rFonts w:eastAsia="Times New Roman"/>
-          <w:sz w:val="16"/>
-          <w:szCs w:val="16"/>
-        </w:rPr>
-        <w:tab/>
-      </w:r>
-      <w:r>
-        <w:rPr>
-          <w:rFonts w:eastAsia="Times New Roman"/>
-          <w:sz w:val="16"/>
-          <w:szCs w:val="16"/>
-        </w:rPr>
-        <w:tab/>
-      </w:r>
-      <w:r>
-        <w:rPr>
-          <w:rFonts w:eastAsia="Times New Roman"/>
-          <w:sz w:val="16"/>
-          <w:szCs w:val="16"/>
-        </w:rPr>
-        <w:tab/>
-      </w:r>
-      <w:r>
-        <w:rPr>
-          <w:rFonts w:eastAsia="Times New Roman"/>
-          <w:sz w:val="16"/>
-          <w:szCs w:val="16"/>
-        </w:rPr>
-        <w:tab/>
-      </w:r>
-      <w:r>
-        <w:rPr>
-          <w:rFonts w:eastAsia="Times New Roman"/>
-          <w:sz w:val="16"/>
-          <w:szCs w:val="16"/>
-        </w:rPr>
-        <w:tab/>
-      </w:r>
-      <w:r>
-        <w:rPr>
-          <w:rFonts w:eastAsia="Times New Roman"/>
-          <w:sz w:val="16"/>
-          <w:szCs w:val="16"/>
-        </w:rPr>
-        <w:tab/>
-      </w:r>
-      <w:r>
-        <w:rPr>
-          <w:rFonts w:eastAsia="Times New Roman"/>
-          <w:sz w:val="16"/>
-          <w:szCs w:val="16"/>
-        </w:rPr>
-        <w:tab/>
-      </w:r>
-      <w:r>
-        <w:rPr>
-          <w:rFonts w:eastAsia="Times New Roman"/>
-          <w:sz w:val="16"/>
-          <w:szCs w:val="16"/>
-        </w:rPr>
-        <w:tab/>
-      </w:r>
-      <w:r>
-        <w:rPr>
-          <w:rFonts w:eastAsia="Times New Roman"/>
-          <w:sz w:val="16"/>
-          <w:szCs w:val="16"/>
-        </w:rPr>
-        <w:t xml:space="preserve">           </w:t>
-      </w:r>
-      <w:r>
-        <w:rPr>
-          <w:rFonts w:eastAsia="Times New Roman"/>
-          <w:sz w:val="16"/>
-          <w:szCs w:val="16"/>
-        </w:rPr>
-        <w:t xml:space="preserve">President &amp; Founder of </w:t>
-      </w:r>
-      <w:proofErr w:type="spellStart"/>
-      <w:r>
-        <w:rPr>
-          <w:rFonts w:eastAsia="Times New Roman"/>
-          <w:sz w:val="16"/>
-          <w:szCs w:val="16"/>
-        </w:rPr>
-        <w:t>GNQNC.Inc</w:t>
-      </w:r>
-      <w:proofErr w:type="spellEnd"/>
-    </w:p>
-    <w:p>
-      <w:pPr>
-        <w:rPr>
-          <w:rFonts w:eastAsia="Times New Roman"/>
-          <w:sz w:val="16"/>
-          <w:szCs w:val="16"/>
-        </w:rPr>
-      </w:pPr>
-      <w:r>
-        <w:rPr>
-          <w:rFonts w:eastAsia="Times New Roman"/>
-          <w:sz w:val="16"/>
-          <w:szCs w:val="16"/>
-        </w:rPr>
-        <w:t xml:space="preserve">Fax: </w:t>
-      </w:r>
-      <w:hyperlink r:id="rId12" w:tgtFrame="_blank" w:history="1">
-        <w:r>
-          <w:rPr>
-            <w:rStyle w:val="Hyperlink"/>
-            <w:rFonts w:eastAsia="Times New Roman"/>
-            <w:color w:val="1155CC"/>
-            <w:sz w:val="16"/>
-            <w:szCs w:val="16"/>
-            <w:shd w:val="clear" w:color="auto" w:fill="FFFFFF"/>
-          </w:rPr>
-          <w:t>(413) 749-5954</w:t>
-        </w:r>
-      </w:hyperlink>
-      <w:r>
-        <w:rPr>
-          <w:rStyle w:val="Strong"/>
-          <w:rFonts w:eastAsia="Times New Roman"/>
-          <w:b w:val="0"/>
-          <w:bCs w:val="0"/>
-          <w:sz w:val="16"/>
-          <w:szCs w:val="16"/>
-          <w:shd w:val="clear" w:color="auto" w:fill="FFFFFF"/>
-        </w:rPr>
-        <w:tab/>
-      </w:r>
-      <w:r>
-        <w:rPr>
-          <w:rStyle w:val="Strong"/>
-          <w:rFonts w:eastAsia="Times New Roman"/>
-          <w:b w:val="0"/>
-          <w:bCs w:val="0"/>
-          <w:sz w:val="16"/>
-          <w:szCs w:val="16"/>
-          <w:shd w:val="clear" w:color="auto" w:fill="FFFFFF"/>
-        </w:rPr>
-        <w:tab/>
-      </w:r>
-      <w:r>
-        <w:rPr>
-          <w:rStyle w:val="Strong"/>
-          <w:rFonts w:eastAsia="Times New Roman"/>
-          <w:b w:val="0"/>
-          <w:bCs w:val="0"/>
-          <w:sz w:val="16"/>
-          <w:szCs w:val="16"/>
-          <w:shd w:val="clear" w:color="auto" w:fill="FFFFFF"/>
-        </w:rPr>
-        <w:tab/>
-      </w:r>
-      <w:r>
-        <w:rPr>
-          <w:rStyle w:val="Strong"/>
-          <w:rFonts w:eastAsia="Times New Roman"/>
-          <w:b w:val="0"/>
-          <w:bCs w:val="0"/>
-          <w:sz w:val="16"/>
-          <w:szCs w:val="16"/>
-          <w:shd w:val="clear" w:color="auto" w:fill="FFFFFF"/>
-        </w:rPr>
-        <w:tab/>
-      </w:r>
-      <w:r>
-        <w:rPr>
-          <w:rStyle w:val="Strong"/>
-          <w:rFonts w:eastAsia="Times New Roman"/>
-          <w:b w:val="0"/>
-          <w:bCs w:val="0"/>
-          <w:sz w:val="16"/>
-          <w:szCs w:val="16"/>
-          <w:shd w:val="clear" w:color="auto" w:fill="FFFFFF"/>
-        </w:rPr>
-        <w:tab/>
-      </w:r>
-      <w:r>
-        <w:rPr>
-          <w:rStyle w:val="Strong"/>
-          <w:rFonts w:eastAsia="Times New Roman"/>
-          <w:b w:val="0"/>
-          <w:bCs w:val="0"/>
-          <w:sz w:val="16"/>
-          <w:szCs w:val="16"/>
-          <w:shd w:val="clear" w:color="auto" w:fill="FFFFFF"/>
-        </w:rPr>
-        <w:tab/>
-      </w:r>
-      <w:r>
-        <w:rPr>
-          <w:rStyle w:val="Strong"/>
-          <w:rFonts w:eastAsia="Times New Roman"/>
-          <w:b w:val="0"/>
-          <w:bCs w:val="0"/>
-          <w:sz w:val="16"/>
-          <w:szCs w:val="16"/>
-          <w:shd w:val="clear" w:color="auto" w:fill="FFFFFF"/>
-        </w:rPr>
-        <w:tab/>
-      </w:r>
-      <w:r>
-        <w:rPr>
-          <w:rStyle w:val="Strong"/>
-          <w:rFonts w:eastAsia="Times New Roman"/>
-          <w:b w:val="0"/>
-          <w:bCs w:val="0"/>
-          <w:sz w:val="16"/>
-          <w:szCs w:val="16"/>
-          <w:shd w:val="clear" w:color="auto" w:fill="FFFFFF"/>
-        </w:rPr>
-        <w:tab/>
-      </w:r>
-      <w:r>
-        <w:rPr>
-          <w:rStyle w:val="Strong"/>
-          <w:rFonts w:eastAsia="Times New Roman"/>
-          <w:b w:val="0"/>
-          <w:bCs w:val="0"/>
-          <w:sz w:val="16"/>
-          <w:szCs w:val="16"/>
-          <w:shd w:val="clear" w:color="auto" w:fill="FFFFFF"/>
-        </w:rPr>
-        <w:t xml:space="preserve">   </w:t>
-      </w:r>
-      <w:r>
-        <w:rPr>
-          <w:rFonts w:eastAsia="Times New Roman"/>
-          <w:sz w:val="16"/>
-          <w:szCs w:val="16"/>
-        </w:rPr>
-        <w:t xml:space="preserve">Diplomate, American Board of Psychiatry &amp; Neurology (ABPN) </w:t>
-      </w:r>
-    </w:p>
-    <w:p>
-      <w:pPr>
-        <w:rPr>
-          <w:rFonts w:eastAsia="Times New Roman"/>
-          <w:sz w:val="16"/>
-          <w:szCs w:val="16"/>
-        </w:rPr>
-      </w:pPr>
-      <w:r>
-        <w:rPr>
-          <w:rFonts w:eastAsia="Times New Roman"/>
-          <w:sz w:val="16"/>
-          <w:szCs w:val="16"/>
-        </w:rPr>
-        <w:t xml:space="preserve">Website: </w:t>
-      </w:r>
-      <w:proofErr w:type="spellStart"/>
-      <w:r>
-        <w:rPr>
-          <w:rFonts w:eastAsia="Times New Roman"/>
-          <w:sz w:val="16"/>
-          <w:szCs w:val="16"/>
-        </w:rPr>
-        <w:t>Myneuro.care</w:t>
-      </w:r>
-      <w:proofErr w:type="spellEnd"/>
-      <w:r>
-        <w:rPr>
-          <w:rFonts w:eastAsia="Times New Roman"/>
-          <w:sz w:val="16"/>
-          <w:szCs w:val="16"/>
-        </w:rPr>
-        <w:tab/>
-      </w:r>
-      <w:r>
-        <w:rPr>
-          <w:rFonts w:eastAsia="Times New Roman"/>
-          <w:sz w:val="16"/>
-          <w:szCs w:val="16"/>
-        </w:rPr>
-        <w:tab/>
-      </w:r>
-      <w:r>
-        <w:rPr>
-          <w:rFonts w:eastAsia="Times New Roman"/>
-          <w:sz w:val="16"/>
-          <w:szCs w:val="16"/>
-        </w:rPr>
-        <w:tab/>
-      </w:r>
-      <w:r>
-        <w:rPr>
-          <w:rFonts w:eastAsia="Times New Roman"/>
-          <w:sz w:val="16"/>
-          <w:szCs w:val="16"/>
-        </w:rPr>
-        <w:tab/>
-      </w:r>
-      <w:r>
-        <w:rPr>
-          <w:rFonts w:eastAsia="Times New Roman"/>
-          <w:sz w:val="16"/>
-          <w:szCs w:val="16"/>
-        </w:rPr>
-        <w:tab/>
-      </w:r>
-      <w:r>
-        <w:rPr>
-          <w:rFonts w:eastAsia="Times New Roman"/>
-          <w:sz w:val="16"/>
-          <w:szCs w:val="16"/>
-        </w:rPr>
-        <w:tab/>
-      </w:r>
-      <w:r>
-        <w:rPr>
-          <w:rFonts w:eastAsia="Times New Roman"/>
-          <w:sz w:val="16"/>
-          <w:szCs w:val="16"/>
-        </w:rPr>
-        <w:tab/>
-      </w:r>
-      <w:r>
-        <w:rPr>
-          <w:rFonts w:eastAsia="Times New Roman"/>
-          <w:sz w:val="16"/>
-          <w:szCs w:val="16"/>
-        </w:rPr>
-        <w:tab/>
-      </w:r>
-      <w:r>
-        <w:rPr>
-          <w:rFonts w:eastAsia="Times New Roman"/>
-          <w:sz w:val="16"/>
-          <w:szCs w:val="16"/>
-        </w:rPr>
-        <w:tab/>
-      </w:r>
-      <w:r>
-        <w:rPr>
-          <w:rFonts w:eastAsia="Times New Roman"/>
-          <w:sz w:val="16"/>
-          <w:szCs w:val="16"/>
-        </w:rPr>
-        <w:tab/>
-      </w:r>
-      <w:r>
-        <w:rPr>
-          <w:rFonts w:eastAsia="Times New Roman"/>
-          <w:sz w:val="16"/>
-          <w:szCs w:val="16"/>
-        </w:rPr>
-        <w:tab/>
-      </w:r>
-      <w:r>
-        <w:rPr>
-          <w:rFonts w:eastAsia="Times New Roman"/>
-          <w:sz w:val="16"/>
-          <w:szCs w:val="16"/>
-        </w:rPr>
-        <w:tab/>
-        <w:t>page 7</w:t>
-      </w:r>
-      <w:r>
-        <w:rPr>
-          <w:rFonts w:eastAsia="Times New Roman"/>
-          <w:sz w:val="16"/>
-          <w:szCs w:val="16"/>
-        </w:rPr>
-        <w:t xml:space="preserve"> of 7 </w:t>
-      </w:r>
-    </w:p>
-    <w:p>
-      <w:pPr>
         <w:tabs>
           <w:tab w:val="right" w:pos="10800"/>
         </w:tabs>
@@ -19002,8 +16556,8 @@
       </w:pPr>
     </w:p>
     <w:sectPr>
-      <w:headerReference w:type="default" r:id="rId13"/>
-      <w:headerReference w:type="first" r:id="rId14"/>
+      <w:headerReference w:type="default" r:id="rId8"/>
+      <w:headerReference w:type="first" r:id="rId9"/>
       <w:pgSz w:w="12240" w:h="15840"/>
       <w:pgMar w:top="720" w:right="720" w:bottom="720" w:left="720" w:header="720" w:footer="720" w:gutter="0"/>
       <w:cols w:space="720"/>
@@ -19790,6 +17344,7 @@
   <w:style w:type="character" w:default="1" w:styleId="DefaultParagraphFont">
     <w:name w:val="Default Paragraph Font"/>
     <w:uiPriority w:val="1"/>
+    <w:semiHidden/>
     <w:unhideWhenUsed/>
   </w:style>
   <w:style w:type="table" w:default="1" w:styleId="TableNormal">

</xml_diff>